<commit_message>
Ajout la tache du antian Avantages intengibles
</commit_message>
<xml_diff>
--- a/TP1-Etude-De-Faisabilite.docx
+++ b/TP1-Etude-De-Faisabilite.docx
@@ -1110,13 +1110,31 @@
           <w:r>
             <w:fldChar w:fldCharType="separate"/>
           </w:r>
-          <w:hyperlink w:anchor="_Toc45179079" w:history="1">
+          <w:hyperlink w:anchor="_Toc45260570" w:history="1">
             <w:r>
               <w:rPr>
                 <w:rStyle w:val="Lienhypertexte"/>
                 <w:rFonts w:ascii="Arial Black" w:eastAsia="MS Gothic" w:hAnsi="Arial Black"/>
                 <w:noProof/>
               </w:rPr>
+              <w:t>1.</w:t>
+            </w:r>
+            <w:r>
+              <w:rPr>
+                <w:rFonts w:asciiTheme="minorHAnsi" w:eastAsiaTheme="minorEastAsia" w:hAnsiTheme="minorHAnsi" w:cstheme="minorBidi"/>
+                <w:noProof/>
+                <w:sz w:val="22"/>
+                <w:szCs w:val="22"/>
+                <w:lang w:val="fr-CA" w:eastAsia="fr-CA"/>
+              </w:rPr>
+              <w:tab/>
+            </w:r>
+            <w:r>
+              <w:rPr>
+                <w:rStyle w:val="Lienhypertexte"/>
+                <w:rFonts w:ascii="Arial Black" w:eastAsia="MS Gothic" w:hAnsi="Arial Black"/>
+                <w:noProof/>
+              </w:rPr>
               <w:t>Introduction</w:t>
             </w:r>
             <w:r>
@@ -1138,7 +1156,7 @@
                 <w:noProof/>
                 <w:webHidden/>
               </w:rPr>
-              <w:instrText xml:space="preserve"> PAGEREF _Toc45179079 \h </w:instrText>
+              <w:instrText xml:space="preserve"> PAGEREF _Toc45260570 \h </w:instrText>
             </w:r>
             <w:r>
               <w:rPr>
@@ -1180,7 +1198,7 @@
               <w:lang w:val="fr-CA" w:eastAsia="fr-CA"/>
             </w:rPr>
           </w:pPr>
-          <w:hyperlink w:anchor="_Toc45179080" w:history="1">
+          <w:hyperlink w:anchor="_Toc45260571" w:history="1">
             <w:r>
               <w:rPr>
                 <w:rStyle w:val="Lienhypertexte"/>
@@ -1188,6 +1206,25 @@
                 <w:noProof/>
                 <w:lang w:val="fr-CA"/>
               </w:rPr>
+              <w:t>2.</w:t>
+            </w:r>
+            <w:r>
+              <w:rPr>
+                <w:rFonts w:asciiTheme="minorHAnsi" w:eastAsiaTheme="minorEastAsia" w:hAnsiTheme="minorHAnsi" w:cstheme="minorBidi"/>
+                <w:noProof/>
+                <w:sz w:val="22"/>
+                <w:szCs w:val="22"/>
+                <w:lang w:val="fr-CA" w:eastAsia="fr-CA"/>
+              </w:rPr>
+              <w:tab/>
+            </w:r>
+            <w:r>
+              <w:rPr>
+                <w:rStyle w:val="Lienhypertexte"/>
+                <w:rFonts w:ascii="Arial Black" w:eastAsia="MS Gothic" w:hAnsi="Arial Black"/>
+                <w:noProof/>
+                <w:lang w:val="fr-CA"/>
+              </w:rPr>
               <w:t>Les fonctionnalités du système</w:t>
             </w:r>
             <w:r>
@@ -1218,7 +1255,7 @@
                 <w:noProof/>
                 <w:webHidden/>
               </w:rPr>
-              <w:instrText xml:space="preserve"> PAGEREF _Toc45179080 \h </w:instrText>
+              <w:instrText xml:space="preserve"> PAGEREF _Toc45260571 \h </w:instrText>
             </w:r>
             <w:r>
               <w:rPr>
@@ -1264,7 +1301,7 @@
               <w:lang w:val="fr-CA" w:eastAsia="fr-CA"/>
             </w:rPr>
           </w:pPr>
-          <w:hyperlink w:anchor="_Toc45179081" w:history="1">
+          <w:hyperlink w:anchor="_Toc45260572" w:history="1">
             <w:r>
               <w:rPr>
                 <w:rStyle w:val="Lienhypertexte"/>
@@ -1310,7 +1347,7 @@
                 <w:noProof/>
                 <w:webHidden/>
               </w:rPr>
-              <w:instrText xml:space="preserve"> PAGEREF _Toc45179081 \h </w:instrText>
+              <w:instrText xml:space="preserve"> PAGEREF _Toc45260572 \h </w:instrText>
             </w:r>
             <w:r>
               <w:rPr>
@@ -1356,7 +1393,7 @@
               <w:lang w:val="fr-CA" w:eastAsia="fr-CA"/>
             </w:rPr>
           </w:pPr>
-          <w:hyperlink w:anchor="_Toc45179082" w:history="1">
+          <w:hyperlink w:anchor="_Toc45260573" w:history="1">
             <w:r>
               <w:rPr>
                 <w:rStyle w:val="Lienhypertexte"/>
@@ -1402,7 +1439,7 @@
                 <w:noProof/>
                 <w:webHidden/>
               </w:rPr>
-              <w:instrText xml:space="preserve"> PAGEREF _Toc45179082 \h </w:instrText>
+              <w:instrText xml:space="preserve"> PAGEREF _Toc45260573 \h </w:instrText>
             </w:r>
             <w:r>
               <w:rPr>
@@ -1444,7 +1481,7 @@
               <w:lang w:val="fr-CA" w:eastAsia="fr-CA"/>
             </w:rPr>
           </w:pPr>
-          <w:hyperlink w:anchor="_Toc45179083" w:history="1">
+          <w:hyperlink w:anchor="_Toc45260574" w:history="1">
             <w:r>
               <w:rPr>
                 <w:rStyle w:val="Lienhypertexte"/>
@@ -1452,6 +1489,25 @@
                 <w:noProof/>
                 <w:lang w:val="fr-CA"/>
               </w:rPr>
+              <w:t>3.</w:t>
+            </w:r>
+            <w:r>
+              <w:rPr>
+                <w:rFonts w:asciiTheme="minorHAnsi" w:eastAsiaTheme="minorEastAsia" w:hAnsiTheme="minorHAnsi" w:cstheme="minorBidi"/>
+                <w:noProof/>
+                <w:sz w:val="22"/>
+                <w:szCs w:val="22"/>
+                <w:lang w:val="fr-CA" w:eastAsia="fr-CA"/>
+              </w:rPr>
+              <w:tab/>
+            </w:r>
+            <w:r>
+              <w:rPr>
+                <w:rStyle w:val="Lienhypertexte"/>
+                <w:rFonts w:ascii="Arial Black" w:hAnsi="Arial Black"/>
+                <w:noProof/>
+                <w:lang w:val="fr-CA"/>
+              </w:rPr>
               <w:t>Confirmer la faisabilité du projet :</w:t>
             </w:r>
             <w:r>
@@ -1473,7 +1529,7 @@
                 <w:noProof/>
                 <w:webHidden/>
               </w:rPr>
-              <w:instrText xml:space="preserve"> PAGEREF _Toc45179083 \h </w:instrText>
+              <w:instrText xml:space="preserve"> PAGEREF _Toc45260574 \h </w:instrText>
             </w:r>
             <w:r>
               <w:rPr>
@@ -1494,6 +1550,244 @@
                 <w:webHidden/>
               </w:rPr>
               <w:t>9</w:t>
+            </w:r>
+            <w:r>
+              <w:rPr>
+                <w:noProof/>
+                <w:webHidden/>
+              </w:rPr>
+              <w:fldChar w:fldCharType="end"/>
+            </w:r>
+          </w:hyperlink>
+        </w:p>
+        <w:p>
+          <w:pPr>
+            <w:pStyle w:val="TM2"/>
+            <w:tabs>
+              <w:tab w:val="left" w:pos="660"/>
+              <w:tab w:val="right" w:leader="dot" w:pos="10149"/>
+            </w:tabs>
+            <w:rPr>
+              <w:rFonts w:asciiTheme="minorHAnsi" w:eastAsiaTheme="minorEastAsia" w:hAnsiTheme="minorHAnsi" w:cstheme="minorBidi"/>
+              <w:noProof/>
+              <w:sz w:val="22"/>
+              <w:szCs w:val="22"/>
+              <w:lang w:val="fr-CA" w:eastAsia="fr-CA"/>
+            </w:rPr>
+          </w:pPr>
+          <w:hyperlink w:anchor="_Toc45260575" w:history="1">
+            <w:r>
+              <w:rPr>
+                <w:rStyle w:val="Lienhypertexte"/>
+                <w:rFonts w:ascii="Bahnschrift" w:eastAsia="MS Gothic" w:hAnsi="Bahnschrift"/>
+                <w:noProof/>
+              </w:rPr>
+              <w:t>3.1</w:t>
+            </w:r>
+            <w:r>
+              <w:rPr>
+                <w:rFonts w:asciiTheme="minorHAnsi" w:eastAsiaTheme="minorEastAsia" w:hAnsiTheme="minorHAnsi" w:cstheme="minorBidi"/>
+                <w:noProof/>
+                <w:sz w:val="22"/>
+                <w:szCs w:val="22"/>
+                <w:lang w:val="fr-CA" w:eastAsia="fr-CA"/>
+              </w:rPr>
+              <w:tab/>
+            </w:r>
+            <w:r>
+              <w:rPr>
+                <w:rStyle w:val="Lienhypertexte"/>
+                <w:rFonts w:ascii="Bahnschrift" w:eastAsia="MS Gothic" w:hAnsi="Bahnschrift"/>
+                <w:noProof/>
+              </w:rPr>
+              <w:t>Faisabilité économique</w:t>
+            </w:r>
+            <w:r>
+              <w:rPr>
+                <w:noProof/>
+                <w:webHidden/>
+              </w:rPr>
+              <w:tab/>
+            </w:r>
+            <w:r>
+              <w:rPr>
+                <w:noProof/>
+                <w:webHidden/>
+              </w:rPr>
+              <w:fldChar w:fldCharType="begin"/>
+            </w:r>
+            <w:r>
+              <w:rPr>
+                <w:noProof/>
+                <w:webHidden/>
+              </w:rPr>
+              <w:instrText xml:space="preserve"> PAGEREF _Toc45260575 \h </w:instrText>
+            </w:r>
+            <w:r>
+              <w:rPr>
+                <w:noProof/>
+                <w:webHidden/>
+              </w:rPr>
+            </w:r>
+            <w:r>
+              <w:rPr>
+                <w:noProof/>
+                <w:webHidden/>
+              </w:rPr>
+              <w:fldChar w:fldCharType="separate"/>
+            </w:r>
+            <w:r>
+              <w:rPr>
+                <w:noProof/>
+                <w:webHidden/>
+              </w:rPr>
+              <w:t>9</w:t>
+            </w:r>
+            <w:r>
+              <w:rPr>
+                <w:noProof/>
+                <w:webHidden/>
+              </w:rPr>
+              <w:fldChar w:fldCharType="end"/>
+            </w:r>
+          </w:hyperlink>
+        </w:p>
+        <w:p>
+          <w:pPr>
+            <w:pStyle w:val="TM3"/>
+            <w:tabs>
+              <w:tab w:val="right" w:leader="dot" w:pos="10149"/>
+            </w:tabs>
+            <w:rPr>
+              <w:rFonts w:asciiTheme="minorHAnsi" w:eastAsiaTheme="minorEastAsia" w:hAnsiTheme="minorHAnsi" w:cstheme="minorBidi"/>
+              <w:noProof/>
+              <w:sz w:val="22"/>
+              <w:szCs w:val="22"/>
+              <w:lang w:val="fr-CA" w:eastAsia="fr-CA"/>
+            </w:rPr>
+          </w:pPr>
+          <w:hyperlink w:anchor="_Toc45260576" w:history="1">
+            <w:r>
+              <w:rPr>
+                <w:rStyle w:val="Lienhypertexte"/>
+                <w:rFonts w:ascii="Bahnschrift" w:eastAsia="MS Gothic" w:hAnsi="Bahnschrift"/>
+                <w:noProof/>
+              </w:rPr>
+              <w:t>3.1.1   Cout de développements</w:t>
+            </w:r>
+            <w:r>
+              <w:rPr>
+                <w:noProof/>
+                <w:webHidden/>
+              </w:rPr>
+              <w:tab/>
+            </w:r>
+            <w:r>
+              <w:rPr>
+                <w:noProof/>
+                <w:webHidden/>
+              </w:rPr>
+              <w:fldChar w:fldCharType="begin"/>
+            </w:r>
+            <w:r>
+              <w:rPr>
+                <w:noProof/>
+                <w:webHidden/>
+              </w:rPr>
+              <w:instrText xml:space="preserve"> PAGEREF _Toc45260576 \h </w:instrText>
+            </w:r>
+            <w:r>
+              <w:rPr>
+                <w:noProof/>
+                <w:webHidden/>
+              </w:rPr>
+            </w:r>
+            <w:r>
+              <w:rPr>
+                <w:noProof/>
+                <w:webHidden/>
+              </w:rPr>
+              <w:fldChar w:fldCharType="separate"/>
+            </w:r>
+            <w:r>
+              <w:rPr>
+                <w:noProof/>
+                <w:webHidden/>
+              </w:rPr>
+              <w:t>9</w:t>
+            </w:r>
+            <w:r>
+              <w:rPr>
+                <w:noProof/>
+                <w:webHidden/>
+              </w:rPr>
+              <w:fldChar w:fldCharType="end"/>
+            </w:r>
+          </w:hyperlink>
+        </w:p>
+        <w:p>
+          <w:pPr>
+            <w:pStyle w:val="TM3"/>
+            <w:tabs>
+              <w:tab w:val="right" w:leader="dot" w:pos="10149"/>
+            </w:tabs>
+            <w:rPr>
+              <w:rFonts w:asciiTheme="minorHAnsi" w:eastAsiaTheme="minorEastAsia" w:hAnsiTheme="minorHAnsi" w:cstheme="minorBidi"/>
+              <w:noProof/>
+              <w:sz w:val="22"/>
+              <w:szCs w:val="22"/>
+              <w:lang w:val="fr-CA" w:eastAsia="fr-CA"/>
+            </w:rPr>
+          </w:pPr>
+          <w:hyperlink w:anchor="_Toc45260577" w:history="1">
+            <w:r>
+              <w:rPr>
+                <w:rStyle w:val="Lienhypertexte"/>
+                <w:rFonts w:ascii="Bahnschrift" w:hAnsi="Bahnschrift"/>
+                <w:noProof/>
+              </w:rPr>
+              <w:t>3.1.2   Charges d’exploitations</w:t>
+            </w:r>
+            <w:r>
+              <w:rPr>
+                <w:noProof/>
+                <w:webHidden/>
+              </w:rPr>
+              <w:tab/>
+            </w:r>
+            <w:r>
+              <w:rPr>
+                <w:noProof/>
+                <w:webHidden/>
+              </w:rPr>
+              <w:fldChar w:fldCharType="begin"/>
+            </w:r>
+            <w:r>
+              <w:rPr>
+                <w:noProof/>
+                <w:webHidden/>
+              </w:rPr>
+              <w:instrText xml:space="preserve"> PAGEREF _Toc45260577 \h </w:instrText>
+            </w:r>
+            <w:r>
+              <w:rPr>
+                <w:noProof/>
+                <w:webHidden/>
+              </w:rPr>
+            </w:r>
+            <w:r>
+              <w:rPr>
+                <w:noProof/>
+                <w:webHidden/>
+              </w:rPr>
+              <w:fldChar w:fldCharType="separate"/>
+            </w:r>
+            <w:r>
+              <w:rPr>
+                <w:noProof/>
+                <w:webHidden/>
+              </w:rPr>
+              <w:t>10</w:t>
             </w:r>
             <w:r>
               <w:rPr>
@@ -1518,14 +1812,14 @@
               <w:lang w:val="fr-CA" w:eastAsia="fr-CA"/>
             </w:rPr>
           </w:pPr>
-          <w:hyperlink w:anchor="_Toc45179084" w:history="1">
+          <w:hyperlink w:anchor="_Toc45260578" w:history="1">
             <w:r>
               <w:rPr>
                 <w:rStyle w:val="Lienhypertexte"/>
-                <w:rFonts w:ascii="Bahnschrift" w:eastAsia="MS Gothic" w:hAnsi="Bahnschrift"/>
+                <w:rFonts w:ascii="Bahnschrift" w:hAnsi="Bahnschrift"/>
                 <w:noProof/>
               </w:rPr>
-              <w:t>Faisabilité économique</w:t>
+              <w:t>3.2   Avantages intangibles</w:t>
             </w:r>
             <w:r>
               <w:rPr>
@@ -1546,7 +1840,7 @@
                 <w:noProof/>
                 <w:webHidden/>
               </w:rPr>
-              <w:instrText xml:space="preserve"> PAGEREF _Toc45179084 \h </w:instrText>
+              <w:instrText xml:space="preserve"> PAGEREF _Toc45260578 \h </w:instrText>
             </w:r>
             <w:r>
               <w:rPr>
@@ -1566,7 +1860,7 @@
                 <w:noProof/>
                 <w:webHidden/>
               </w:rPr>
-              <w:t>9</w:t>
+              <w:t>12</w:t>
             </w:r>
             <w:r>
               <w:rPr>
@@ -1579,8 +1873,9 @@
         </w:p>
         <w:p>
           <w:pPr>
-            <w:pStyle w:val="TM3"/>
+            <w:pStyle w:val="TM2"/>
             <w:tabs>
+              <w:tab w:val="left" w:pos="880"/>
               <w:tab w:val="right" w:leader="dot" w:pos="10149"/>
             </w:tabs>
             <w:rPr>
@@ -1591,14 +1886,32 @@
               <w:lang w:val="fr-CA" w:eastAsia="fr-CA"/>
             </w:rPr>
           </w:pPr>
-          <w:hyperlink w:anchor="_Toc45179085" w:history="1">
+          <w:hyperlink w:anchor="_Toc45260579" w:history="1">
             <w:r>
               <w:rPr>
                 <w:rStyle w:val="Lienhypertexte"/>
-                <w:rFonts w:eastAsia="MS Gothic"/>
+                <w:rFonts w:ascii="Bahnschrift" w:eastAsia="MS Gothic" w:hAnsi="Bahnschrift"/>
                 <w:noProof/>
               </w:rPr>
-              <w:t>Cout de développements</w:t>
+              <w:t>3.3</w:t>
+            </w:r>
+            <w:r>
+              <w:rPr>
+                <w:rFonts w:asciiTheme="minorHAnsi" w:eastAsiaTheme="minorEastAsia" w:hAnsiTheme="minorHAnsi" w:cstheme="minorBidi"/>
+                <w:noProof/>
+                <w:sz w:val="22"/>
+                <w:szCs w:val="22"/>
+                <w:lang w:val="fr-CA" w:eastAsia="fr-CA"/>
+              </w:rPr>
+              <w:tab/>
+            </w:r>
+            <w:r>
+              <w:rPr>
+                <w:rStyle w:val="Lienhypertexte"/>
+                <w:rFonts w:ascii="Bahnschrift" w:eastAsia="MS Gothic" w:hAnsi="Bahnschrift"/>
+                <w:noProof/>
+              </w:rPr>
+              <w:t>Faisabilité technique</w:t>
             </w:r>
             <w:r>
               <w:rPr>
@@ -1619,7 +1932,7 @@
                 <w:noProof/>
                 <w:webHidden/>
               </w:rPr>
-              <w:instrText xml:space="preserve"> PAGEREF _Toc45179085 \h </w:instrText>
+              <w:instrText xml:space="preserve"> PAGEREF _Toc45260579 \h </w:instrText>
             </w:r>
             <w:r>
               <w:rPr>
@@ -1639,152 +1952,7 @@
                 <w:noProof/>
                 <w:webHidden/>
               </w:rPr>
-              <w:t>9</w:t>
-            </w:r>
-            <w:r>
-              <w:rPr>
-                <w:noProof/>
-                <w:webHidden/>
-              </w:rPr>
-              <w:fldChar w:fldCharType="end"/>
-            </w:r>
-          </w:hyperlink>
-        </w:p>
-        <w:p>
-          <w:pPr>
-            <w:pStyle w:val="TM3"/>
-            <w:tabs>
-              <w:tab w:val="right" w:leader="dot" w:pos="10149"/>
-            </w:tabs>
-            <w:rPr>
-              <w:rFonts w:asciiTheme="minorHAnsi" w:eastAsiaTheme="minorEastAsia" w:hAnsiTheme="minorHAnsi" w:cstheme="minorBidi"/>
-              <w:noProof/>
-              <w:sz w:val="22"/>
-              <w:szCs w:val="22"/>
-              <w:lang w:val="fr-CA" w:eastAsia="fr-CA"/>
-            </w:rPr>
-          </w:pPr>
-          <w:hyperlink w:anchor="_Toc45179086" w:history="1">
-            <w:r>
-              <w:rPr>
-                <w:rStyle w:val="Lienhypertexte"/>
-                <w:noProof/>
-              </w:rPr>
-              <w:t>Charges d’exploitations</w:t>
-            </w:r>
-            <w:r>
-              <w:rPr>
-                <w:noProof/>
-                <w:webHidden/>
-              </w:rPr>
-              <w:tab/>
-            </w:r>
-            <w:r>
-              <w:rPr>
-                <w:noProof/>
-                <w:webHidden/>
-              </w:rPr>
-              <w:fldChar w:fldCharType="begin"/>
-            </w:r>
-            <w:r>
-              <w:rPr>
-                <w:noProof/>
-                <w:webHidden/>
-              </w:rPr>
-              <w:instrText xml:space="preserve"> PAGEREF _Toc45179086 \h </w:instrText>
-            </w:r>
-            <w:r>
-              <w:rPr>
-                <w:noProof/>
-                <w:webHidden/>
-              </w:rPr>
-            </w:r>
-            <w:r>
-              <w:rPr>
-                <w:noProof/>
-                <w:webHidden/>
-              </w:rPr>
-              <w:fldChar w:fldCharType="separate"/>
-            </w:r>
-            <w:r>
-              <w:rPr>
-                <w:noProof/>
-                <w:webHidden/>
-              </w:rPr>
-              <w:t>10</w:t>
-            </w:r>
-            <w:r>
-              <w:rPr>
-                <w:noProof/>
-                <w:webHidden/>
-              </w:rPr>
-              <w:fldChar w:fldCharType="end"/>
-            </w:r>
-          </w:hyperlink>
-        </w:p>
-        <w:p>
-          <w:pPr>
-            <w:pStyle w:val="TM2"/>
-            <w:tabs>
-              <w:tab w:val="right" w:leader="dot" w:pos="10149"/>
-            </w:tabs>
-            <w:rPr>
-              <w:rFonts w:asciiTheme="minorHAnsi" w:eastAsiaTheme="minorEastAsia" w:hAnsiTheme="minorHAnsi" w:cstheme="minorBidi"/>
-              <w:noProof/>
-              <w:sz w:val="22"/>
-              <w:szCs w:val="22"/>
-              <w:lang w:val="fr-CA" w:eastAsia="fr-CA"/>
-            </w:rPr>
-          </w:pPr>
-          <w:hyperlink w:anchor="_Toc45179087" w:history="1">
-            <w:r>
-              <w:rPr>
-                <w:rStyle w:val="Lienhypertexte"/>
-                <w:rFonts w:eastAsia="MS Gothic"/>
-                <w:noProof/>
-              </w:rPr>
-              <w:t>Faisabilité technique</w:t>
-            </w:r>
-            <w:r>
-              <w:rPr>
-                <w:noProof/>
-                <w:webHidden/>
-              </w:rPr>
-              <w:tab/>
-            </w:r>
-            <w:r>
-              <w:rPr>
-                <w:noProof/>
-                <w:webHidden/>
-              </w:rPr>
-              <w:fldChar w:fldCharType="begin"/>
-            </w:r>
-            <w:r>
-              <w:rPr>
-                <w:noProof/>
-                <w:webHidden/>
-              </w:rPr>
-              <w:instrText xml:space="preserve"> PAGEREF _Toc45179087 \h </w:instrText>
-            </w:r>
-            <w:r>
-              <w:rPr>
-                <w:noProof/>
-                <w:webHidden/>
-              </w:rPr>
-            </w:r>
-            <w:r>
-              <w:rPr>
-                <w:noProof/>
-                <w:webHidden/>
-              </w:rPr>
-              <w:fldChar w:fldCharType="separate"/>
-            </w:r>
-            <w:r>
-              <w:rPr>
-                <w:noProof/>
-                <w:webHidden/>
-              </w:rPr>
-              <w:t>12</w:t>
+              <w:t>13</w:t>
             </w:r>
             <w:r>
               <w:rPr>
@@ -1806,13 +1974,31 @@
               <w:lang w:val="fr-CA" w:eastAsia="fr-CA"/>
             </w:rPr>
           </w:pPr>
-          <w:hyperlink w:anchor="_Toc45179088" w:history="1">
+          <w:hyperlink w:anchor="_Toc45260580" w:history="1">
             <w:r>
               <w:rPr>
                 <w:rStyle w:val="Lienhypertexte"/>
                 <w:rFonts w:ascii="Arial Black" w:eastAsia="MS Gothic" w:hAnsi="Arial Black"/>
                 <w:noProof/>
               </w:rPr>
+              <w:t>4.</w:t>
+            </w:r>
+            <w:r>
+              <w:rPr>
+                <w:rFonts w:asciiTheme="minorHAnsi" w:eastAsiaTheme="minorEastAsia" w:hAnsiTheme="minorHAnsi" w:cstheme="minorBidi"/>
+                <w:noProof/>
+                <w:sz w:val="22"/>
+                <w:szCs w:val="22"/>
+                <w:lang w:val="fr-CA" w:eastAsia="fr-CA"/>
+              </w:rPr>
+              <w:tab/>
+            </w:r>
+            <w:r>
+              <w:rPr>
+                <w:rStyle w:val="Lienhypertexte"/>
+                <w:rFonts w:ascii="Arial Black" w:eastAsia="MS Gothic" w:hAnsi="Arial Black"/>
+                <w:noProof/>
+              </w:rPr>
               <w:t>Calendrier du ProJet</w:t>
             </w:r>
             <w:r>
@@ -1834,7 +2020,7 @@
                 <w:noProof/>
                 <w:webHidden/>
               </w:rPr>
-              <w:instrText xml:space="preserve"> PAGEREF _Toc45179088 \h </w:instrText>
+              <w:instrText xml:space="preserve"> PAGEREF _Toc45260580 \h </w:instrText>
             </w:r>
             <w:r>
               <w:rPr>
@@ -1876,13 +2062,30 @@
               <w:lang w:val="fr-CA" w:eastAsia="fr-CA"/>
             </w:rPr>
           </w:pPr>
-          <w:hyperlink w:anchor="_Toc45179089" w:history="1">
+          <w:hyperlink w:anchor="_Toc45260581" w:history="1">
             <w:r>
               <w:rPr>
                 <w:rStyle w:val="Lienhypertexte"/>
                 <w:rFonts w:ascii="Arial Black" w:eastAsia="MS Gothic" w:hAnsi="Arial Black"/>
                 <w:noProof/>
-                <w:lang w:val="fr-CA"/>
+              </w:rPr>
+              <w:t>5.</w:t>
+            </w:r>
+            <w:r>
+              <w:rPr>
+                <w:rFonts w:asciiTheme="minorHAnsi" w:eastAsiaTheme="minorEastAsia" w:hAnsiTheme="minorHAnsi" w:cstheme="minorBidi"/>
+                <w:noProof/>
+                <w:sz w:val="22"/>
+                <w:szCs w:val="22"/>
+                <w:lang w:val="fr-CA" w:eastAsia="fr-CA"/>
+              </w:rPr>
+              <w:tab/>
+            </w:r>
+            <w:r>
+              <w:rPr>
+                <w:rStyle w:val="Lienhypertexte"/>
+                <w:rFonts w:ascii="Arial Black" w:eastAsia="MS Gothic" w:hAnsi="Arial Black"/>
+                <w:noProof/>
               </w:rPr>
               <w:t>Conclusion</w:t>
             </w:r>
@@ -1905,7 +2108,7 @@
                 <w:noProof/>
                 <w:webHidden/>
               </w:rPr>
-              <w:instrText xml:space="preserve"> PAGEREF _Toc45179089 \h </w:instrText>
+              <w:instrText xml:space="preserve"> PAGEREF _Toc45260581 \h </w:instrText>
             </w:r>
             <w:r>
               <w:rPr>
@@ -1991,6 +2194,12 @@
           <w:lang w:val="fr-FR"/>
         </w:rPr>
       </w:pPr>
+      <w:r>
+        <w:rPr>
+          <w:lang w:val="fr-FR"/>
+        </w:rPr>
+        <w:t xml:space="preserve"> </w:t>
+      </w:r>
     </w:p>
     <w:p>
       <w:pPr>
@@ -2066,7 +2275,7 @@
         </w:rPr>
         <w:lastRenderedPageBreak/>
         <w:drawing>
-          <wp:anchor distT="0" distB="0" distL="114300" distR="114300" simplePos="0" relativeHeight="251659264" behindDoc="0" locked="0" layoutInCell="1" allowOverlap="1" wp14:anchorId="6FE3A6DA" wp14:editId="06AC96F5">
+          <wp:anchor distT="0" distB="0" distL="114300" distR="114300" simplePos="0" relativeHeight="251660800" behindDoc="0" locked="0" layoutInCell="1" allowOverlap="1" wp14:anchorId="6FE3A6DA" wp14:editId="772468BC">
             <wp:simplePos x="0" y="0"/>
             <wp:positionH relativeFrom="margin">
               <wp:posOffset>3933190</wp:posOffset>
@@ -2723,12 +2932,15 @@
     <w:p>
       <w:pPr>
         <w:pStyle w:val="Titre1"/>
-        <w:ind w:left="0"/>
+        <w:numPr>
+          <w:ilvl w:val="0"/>
+          <w:numId w:val="24"/>
+        </w:numPr>
         <w:rPr>
           <w:rFonts w:ascii="Arial Black" w:eastAsia="MS Gothic" w:hAnsi="Arial Black"/>
         </w:rPr>
       </w:pPr>
-      <w:bookmarkStart w:id="1" w:name="_Toc45179079"/>
+      <w:bookmarkStart w:id="1" w:name="_Toc45260570"/>
       <w:r>
         <w:rPr>
           <w:rFonts w:ascii="Arial Black" w:eastAsia="MS Gothic" w:hAnsi="Arial Black"/>
@@ -3926,13 +4138,16 @@
     <w:p>
       <w:pPr>
         <w:pStyle w:val="Titre1"/>
-        <w:ind w:left="1200"/>
+        <w:numPr>
+          <w:ilvl w:val="0"/>
+          <w:numId w:val="12"/>
+        </w:numPr>
         <w:rPr>
           <w:rFonts w:eastAsia="MS Gothic"/>
           <w:lang w:val="fr-CA"/>
         </w:rPr>
       </w:pPr>
-      <w:bookmarkStart w:id="2" w:name="_Toc45179080"/>
+      <w:bookmarkStart w:id="2" w:name="_Toc45260571"/>
       <w:r>
         <w:rPr>
           <w:rFonts w:ascii="Arial Black" w:eastAsia="MS Gothic" w:hAnsi="Arial Black"/>
@@ -3969,7 +4184,7 @@
           <w:szCs w:val="24"/>
         </w:rPr>
       </w:pPr>
-      <w:bookmarkStart w:id="3" w:name="_Toc45179081"/>
+      <w:bookmarkStart w:id="3" w:name="_Toc45260572"/>
       <w:r>
         <w:rPr>
           <w:rFonts w:ascii="Bahnschrift" w:hAnsi="Bahnschrift"/>
@@ -4371,6 +4586,7 @@
         </w:rPr>
         <w:t xml:space="preserve"> </w:t>
       </w:r>
+      <w:proofErr w:type="gramStart"/>
       <w:r>
         <w:rPr>
           <w:rFonts w:ascii="Bahnschrift" w:hAnsi="Bahnschrift" w:cs="NimbusRomNo9L-Regu"/>
@@ -4378,9 +4594,9 @@
           <w:szCs w:val="26"/>
           <w:lang w:val="fr-CA"/>
         </w:rPr>
-        <w:t xml:space="preserve">à les </w:t>
-      </w:r>
-      <w:proofErr w:type="gramStart"/>
+        <w:t>à les</w:t>
+      </w:r>
+      <w:proofErr w:type="gramEnd"/>
       <w:r>
         <w:rPr>
           <w:rFonts w:ascii="Bahnschrift" w:hAnsi="Bahnschrift" w:cs="NimbusRomNo9L-Regu"/>
@@ -4388,7 +4604,7 @@
           <w:szCs w:val="26"/>
           <w:lang w:val="fr-CA"/>
         </w:rPr>
-        <w:t xml:space="preserve">clients </w:t>
+        <w:t xml:space="preserve"> </w:t>
       </w:r>
       <w:r>
         <w:rPr>
@@ -4397,9 +4613,8 @@
           <w:szCs w:val="26"/>
           <w:lang w:val="fr-CA"/>
         </w:rPr>
-        <w:t xml:space="preserve"> .</w:t>
-      </w:r>
-      <w:proofErr w:type="gramEnd"/>
+        <w:t>clients .</w:t>
+      </w:r>
       <w:r>
         <w:rPr>
           <w:rFonts w:ascii="Bahnschrift" w:hAnsi="Bahnschrift" w:cs="NimbusRomNo9L-Regu"/>
@@ -4897,7 +5112,7 @@
           <w:szCs w:val="24"/>
         </w:rPr>
       </w:pPr>
-      <w:bookmarkStart w:id="4" w:name="_Toc45179082"/>
+      <w:bookmarkStart w:id="4" w:name="_Toc45260573"/>
       <w:r>
         <w:rPr>
           <w:rFonts w:ascii="Bahnschrift" w:hAnsi="Bahnschrift"/>
@@ -6031,13 +6246,16 @@
     <w:p>
       <w:pPr>
         <w:pStyle w:val="Titre1"/>
-        <w:ind w:left="0"/>
+        <w:numPr>
+          <w:ilvl w:val="0"/>
+          <w:numId w:val="12"/>
+        </w:numPr>
         <w:rPr>
           <w:rFonts w:ascii="Arial Black" w:hAnsi="Arial Black"/>
           <w:lang w:val="fr-CA"/>
         </w:rPr>
       </w:pPr>
-      <w:bookmarkStart w:id="5" w:name="_Toc45179083"/>
+      <w:bookmarkStart w:id="5" w:name="_Toc45260574"/>
       <w:r>
         <w:rPr>
           <w:rFonts w:ascii="Arial Black" w:hAnsi="Arial Black"/>
@@ -6090,13 +6308,20 @@
     <w:p>
       <w:pPr>
         <w:pStyle w:val="Titre2"/>
+        <w:numPr>
+          <w:ilvl w:val="1"/>
+          <w:numId w:val="26"/>
+        </w:numPr>
+        <w:pBdr>
+          <w:bottom w:val="none" w:sz="0" w:space="0" w:color="auto"/>
+        </w:pBdr>
         <w:rPr>
           <w:rFonts w:ascii="Bahnschrift" w:eastAsia="MS Gothic" w:hAnsi="Bahnschrift"/>
           <w:sz w:val="24"/>
           <w:szCs w:val="24"/>
         </w:rPr>
       </w:pPr>
-      <w:bookmarkStart w:id="6" w:name="_Toc45179084"/>
+      <w:bookmarkStart w:id="6" w:name="_Toc45260575"/>
       <w:r>
         <w:rPr>
           <w:rFonts w:ascii="Bahnschrift" w:eastAsia="MS Gothic" w:hAnsi="Bahnschrift"/>
@@ -6111,26 +6336,54 @@
       <w:pPr>
         <w:pStyle w:val="Titre3"/>
         <w:rPr>
+          <w:rFonts w:ascii="Bahnschrift" w:eastAsia="MS Gothic" w:hAnsi="Bahnschrift"/>
+        </w:rPr>
+      </w:pPr>
+      <w:r>
+        <w:rPr>
           <w:rFonts w:eastAsia="MS Gothic"/>
         </w:rPr>
-      </w:pPr>
-      <w:r>
-        <w:rPr>
-          <w:rFonts w:eastAsia="MS Gothic"/>
-        </w:rPr>
         <w:t xml:space="preserve">    </w:t>
       </w:r>
-      <w:bookmarkStart w:id="7" w:name="_Toc45179085"/>
-      <w:r>
-        <w:rPr>
-          <w:rFonts w:eastAsia="MS Gothic"/>
+      <w:bookmarkStart w:id="7" w:name="_Toc45260576"/>
+      <w:r>
+        <w:rPr>
+          <w:rFonts w:ascii="Bahnschrift" w:eastAsia="MS Gothic" w:hAnsi="Bahnschrift"/>
+          <w:sz w:val="20"/>
+          <w:szCs w:val="20"/>
+        </w:rPr>
+        <w:t>3.1.1</w:t>
+      </w:r>
+      <w:r>
+        <w:rPr>
+          <w:rFonts w:ascii="Bahnschrift" w:eastAsia="MS Gothic" w:hAnsi="Bahnschrift"/>
+          <w:sz w:val="20"/>
+          <w:szCs w:val="20"/>
+        </w:rPr>
+        <w:t xml:space="preserve">  </w:t>
+      </w:r>
+      <w:r>
+        <w:rPr>
+          <w:rFonts w:ascii="Bahnschrift" w:eastAsia="MS Gothic" w:hAnsi="Bahnschrift"/>
+          <w:sz w:val="20"/>
+          <w:szCs w:val="20"/>
+        </w:rPr>
+        <w:t xml:space="preserve"> </w:t>
+      </w:r>
+      <w:r>
+        <w:rPr>
+          <w:rFonts w:ascii="Bahnschrift" w:eastAsia="MS Gothic" w:hAnsi="Bahnschrift"/>
+          <w:sz w:val="20"/>
+          <w:szCs w:val="20"/>
         </w:rPr>
         <w:t>Cout de développements</w:t>
       </w:r>
       <w:bookmarkEnd w:id="7"/>
       <w:r>
         <w:rPr>
-          <w:rFonts w:eastAsia="MS Gothic"/>
+          <w:rFonts w:ascii="Bahnschrift" w:eastAsia="MS Gothic" w:hAnsi="Bahnschrift"/>
+          <w:sz w:val="20"/>
+          <w:szCs w:val="20"/>
         </w:rPr>
         <w:t xml:space="preserve"> </w:t>
       </w:r>
@@ -9218,7 +9471,9 @@
       <w:pPr>
         <w:pStyle w:val="Titre3"/>
         <w:rPr>
-          <w:rFonts w:eastAsia="MS Gothic"/>
+          <w:rFonts w:ascii="Bahnschrift" w:eastAsia="MS Gothic" w:hAnsi="Bahnschrift"/>
+          <w:sz w:val="22"/>
+          <w:szCs w:val="22"/>
         </w:rPr>
         <w:sectPr>
           <w:pgSz w:w="18720" w:h="12240" w:orient="landscape" w:code="14"/>
@@ -9228,8 +9483,37 @@
           <w:docGrid w:linePitch="299"/>
         </w:sectPr>
       </w:pPr>
-      <w:bookmarkStart w:id="8" w:name="_Toc45179086"/>
-      <w:r>
+      <w:bookmarkStart w:id="8" w:name="_Toc45260577"/>
+      <w:r>
+        <w:rPr>
+          <w:rFonts w:ascii="Bahnschrift" w:hAnsi="Bahnschrift"/>
+          <w:sz w:val="22"/>
+          <w:szCs w:val="22"/>
+        </w:rPr>
+        <w:t>3.1.2</w:t>
+      </w:r>
+      <w:r>
+        <w:rPr>
+          <w:rFonts w:ascii="Bahnschrift" w:hAnsi="Bahnschrift"/>
+          <w:sz w:val="22"/>
+          <w:szCs w:val="22"/>
+        </w:rPr>
+        <w:t xml:space="preserve">  </w:t>
+      </w:r>
+      <w:r>
+        <w:rPr>
+          <w:rFonts w:ascii="Bahnschrift" w:hAnsi="Bahnschrift"/>
+          <w:sz w:val="22"/>
+          <w:szCs w:val="22"/>
+        </w:rPr>
+        <w:t xml:space="preserve"> </w:t>
+      </w:r>
+      <w:r>
+        <w:rPr>
+          <w:rFonts w:ascii="Bahnschrift" w:hAnsi="Bahnschrift"/>
+          <w:sz w:val="22"/>
+          <w:szCs w:val="22"/>
+        </w:rPr>
         <w:t>Charges d’exploitations</w:t>
       </w:r>
       <w:bookmarkEnd w:id="8"/>
@@ -9762,22 +10046,197 @@
     <w:p>
       <w:pPr>
         <w:pStyle w:val="Titre2"/>
-        <w:rPr>
-          <w:rFonts w:eastAsia="MS Gothic"/>
-        </w:rPr>
-      </w:pPr>
-      <w:bookmarkStart w:id="9" w:name="_Toc45179087"/>
-      <w:r>
-        <w:rPr>
-          <w:rFonts w:eastAsia="MS Gothic"/>
+        <w:pBdr>
+          <w:bottom w:val="none" w:sz="0" w:space="0" w:color="auto"/>
+        </w:pBdr>
+        <w:rPr>
+          <w:rFonts w:ascii="Bahnschrift" w:hAnsi="Bahnschrift"/>
+          <w:sz w:val="24"/>
+          <w:szCs w:val="24"/>
+        </w:rPr>
+      </w:pPr>
+      <w:bookmarkStart w:id="9" w:name="_Toc45260578"/>
+      <w:r>
+        <w:rPr>
+          <w:rFonts w:ascii="Bahnschrift" w:hAnsi="Bahnschrift"/>
+          <w:sz w:val="24"/>
+          <w:szCs w:val="24"/>
+        </w:rPr>
+        <w:lastRenderedPageBreak/>
+        <w:t>3.2</w:t>
+      </w:r>
+      <w:r>
+        <w:rPr>
+          <w:rFonts w:ascii="Bahnschrift" w:hAnsi="Bahnschrift"/>
+          <w:sz w:val="24"/>
+          <w:szCs w:val="24"/>
+        </w:rPr>
+        <w:t xml:space="preserve"> </w:t>
+      </w:r>
+      <w:r>
+        <w:rPr>
+          <w:rFonts w:ascii="Bahnschrift" w:hAnsi="Bahnschrift"/>
+          <w:sz w:val="24"/>
+          <w:szCs w:val="24"/>
+        </w:rPr>
+        <w:t xml:space="preserve">  </w:t>
+      </w:r>
+      <w:r>
+        <w:rPr>
+          <w:rFonts w:ascii="Bahnschrift" w:hAnsi="Bahnschrift"/>
+          <w:sz w:val="24"/>
+          <w:szCs w:val="24"/>
+        </w:rPr>
+        <w:t>Avantages</w:t>
+      </w:r>
+      <w:r>
+        <w:rPr>
+          <w:rFonts w:ascii="Bahnschrift" w:hAnsi="Bahnschrift"/>
+          <w:sz w:val="24"/>
+          <w:szCs w:val="24"/>
+        </w:rPr>
+        <w:t xml:space="preserve"> intangibles</w:t>
+      </w:r>
+      <w:bookmarkEnd w:id="9"/>
+    </w:p>
+    <w:p>
+      <w:pPr>
+        <w:rPr>
+          <w:u w:val="single"/>
+          <w:lang w:val="fr-CA"/>
+        </w:rPr>
+      </w:pPr>
+    </w:p>
+    <w:p>
+      <w:pPr>
+        <w:rPr>
+          <w:rFonts w:ascii="Bahnschrift" w:hAnsi="Bahnschrift"/>
+          <w:b/>
+          <w:bCs/>
+          <w:lang w:val="fr-CA"/>
+        </w:rPr>
+      </w:pPr>
+      <w:r>
+        <w:rPr>
+          <w:rFonts w:ascii="Bahnschrift" w:hAnsi="Bahnschrift"/>
+          <w:b/>
+          <w:bCs/>
+          <w:lang w:val="fr-CA"/>
+        </w:rPr>
+        <w:t xml:space="preserve">Les avantages de ce site internet seront nombreux. Le client pourra faire son magasinage tout seul, en libre-service en prenant son temps. Il aura accès au avis d’autres consommateurs afin de faire le bon choix de produit. </w:t>
+      </w:r>
+      <w:r>
+        <w:rPr>
+          <w:rFonts w:ascii="Bahnschrift" w:hAnsi="Bahnschrift"/>
+          <w:b/>
+          <w:bCs/>
+          <w:lang w:val="fr-CA"/>
+        </w:rPr>
+        <w:t xml:space="preserve">  </w:t>
+      </w:r>
+      <w:r>
+        <w:rPr>
+          <w:rFonts w:ascii="Bahnschrift" w:hAnsi="Bahnschrift"/>
+          <w:b/>
+          <w:bCs/>
+          <w:lang w:val="fr-CA"/>
+        </w:rPr>
+        <w:t>Quant à la survie du site, il sera assuré par notre équipe qui tachera de faire en sorte que le site soit facilement maintenable à court, moyen et long terme.</w:t>
+      </w:r>
+    </w:p>
+    <w:p>
+      <w:pPr>
+        <w:rPr>
+          <w:rFonts w:ascii="Bahnschrift" w:hAnsi="Bahnschrift"/>
+          <w:b/>
+          <w:bCs/>
+          <w:lang w:val="fr-CA"/>
+        </w:rPr>
+      </w:pPr>
+      <w:r>
+        <w:rPr>
+          <w:rFonts w:ascii="Bahnschrift" w:hAnsi="Bahnschrift"/>
+          <w:b/>
+          <w:bCs/>
+          <w:lang w:val="fr-CA"/>
+        </w:rPr>
+        <w:t>Enfin, ce site web donnera au client l’avantage d’avoir un service unique qui a été dont le design vient de lui-même. Ce qui lui permettra de mettre en valeur l’expertise de son équipe dans les nouvelles technologies.</w:t>
+      </w:r>
+    </w:p>
+    <w:p>
+      <w:pPr>
+        <w:tabs>
+          <w:tab w:val="left" w:pos="3165"/>
+        </w:tabs>
+        <w:rPr>
+          <w:rFonts w:ascii="Bahnschrift" w:hAnsi="Bahnschrift"/>
+          <w:b/>
+          <w:bCs/>
+          <w:lang w:val="fr-CA"/>
+        </w:rPr>
+      </w:pPr>
+    </w:p>
+    <w:p>
+      <w:pPr>
+        <w:tabs>
+          <w:tab w:val="left" w:pos="3165"/>
+        </w:tabs>
+        <w:rPr>
+          <w:rFonts w:ascii="Bahnschrift" w:hAnsi="Bahnschrift"/>
+          <w:b/>
+          <w:bCs/>
+          <w:lang w:val="fr-CA"/>
+        </w:rPr>
+        <w:sectPr>
+          <w:pgSz w:w="12240" w:h="18720" w:code="14"/>
+          <w:pgMar w:top="1179" w:right="760" w:bottom="1259" w:left="1321" w:header="703" w:footer="1072" w:gutter="0"/>
+          <w:cols w:space="720"/>
+          <w:titlePg/>
+          <w:docGrid w:linePitch="299"/>
+        </w:sectPr>
+      </w:pPr>
+      <w:r>
+        <w:rPr>
+          <w:rFonts w:ascii="Bahnschrift" w:hAnsi="Bahnschrift"/>
+          <w:b/>
+          <w:bCs/>
+          <w:lang w:val="fr-CA"/>
+        </w:rPr>
+        <w:tab/>
+      </w:r>
+    </w:p>
+    <w:p>
+      <w:pPr>
+        <w:pStyle w:val="Titre2"/>
+        <w:numPr>
+          <w:ilvl w:val="1"/>
+          <w:numId w:val="27"/>
+        </w:numPr>
+        <w:pBdr>
+          <w:bottom w:val="none" w:sz="0" w:space="0" w:color="auto"/>
+        </w:pBdr>
+        <w:rPr>
+          <w:rFonts w:ascii="Bahnschrift" w:eastAsia="MS Gothic" w:hAnsi="Bahnschrift"/>
+          <w:sz w:val="24"/>
+          <w:szCs w:val="24"/>
+        </w:rPr>
+      </w:pPr>
+      <w:bookmarkStart w:id="10" w:name="_Toc45260579"/>
+      <w:r>
+        <w:rPr>
+          <w:rFonts w:ascii="Bahnschrift" w:eastAsia="MS Gothic" w:hAnsi="Bahnschrift"/>
+          <w:sz w:val="24"/>
+          <w:szCs w:val="24"/>
         </w:rPr>
         <w:lastRenderedPageBreak/>
         <w:t>Faisabilité technique</w:t>
       </w:r>
-      <w:bookmarkEnd w:id="9"/>
-      <w:r>
-        <w:rPr>
-          <w:rFonts w:eastAsia="MS Gothic"/>
+      <w:bookmarkEnd w:id="10"/>
+      <w:r>
+        <w:rPr>
+          <w:rFonts w:ascii="Bahnschrift" w:eastAsia="MS Gothic" w:hAnsi="Bahnschrift"/>
+          <w:sz w:val="24"/>
+          <w:szCs w:val="24"/>
         </w:rPr>
         <w:t xml:space="preserve"> </w:t>
       </w:r>
@@ -9824,7 +10283,7 @@
           <w:sz w:val="28"/>
           <w:szCs w:val="28"/>
         </w:rPr>
-        <w:t xml:space="preserve"> Bloc 1 :</w:t>
+        <w:t>Bloc 1 :</w:t>
       </w:r>
     </w:p>
     <w:p>
@@ -9886,8 +10345,8 @@
         <w:tblLook w:val="04A0" w:firstRow="1" w:lastRow="0" w:firstColumn="1" w:lastColumn="0" w:noHBand="0" w:noVBand="1"/>
       </w:tblPr>
       <w:tblGrid>
-        <w:gridCol w:w="8081"/>
-        <w:gridCol w:w="8081"/>
+        <w:gridCol w:w="5216"/>
+        <w:gridCol w:w="5159"/>
       </w:tblGrid>
       <w:tr>
         <w:trPr>
@@ -10118,14 +10577,6 @@
     </w:tbl>
     <w:p/>
     <w:p/>
-    <w:p/>
-    <w:p/>
-    <w:p/>
-    <w:p/>
-    <w:p/>
-    <w:p/>
-    <w:p/>
-    <w:p/>
     <w:p>
       <w:pPr>
         <w:rPr>
@@ -10140,7 +10591,6 @@
           <w:sz w:val="28"/>
           <w:szCs w:val="28"/>
         </w:rPr>
-        <w:lastRenderedPageBreak/>
         <w:t>Bloc 2 :</w:t>
       </w:r>
     </w:p>
@@ -10399,9 +10849,16 @@
       </w:tr>
     </w:tbl>
     <w:p/>
-    <w:p/>
-    <w:p/>
-    <w:p>
+    <w:p>
+      <w:pPr>
+        <w:sectPr>
+          <w:pgSz w:w="12240" w:h="18720" w:code="14"/>
+          <w:pgMar w:top="1179" w:right="760" w:bottom="1259" w:left="1321" w:header="703" w:footer="1072" w:gutter="0"/>
+          <w:cols w:space="720"/>
+          <w:titlePg/>
+          <w:docGrid w:linePitch="299"/>
+        </w:sectPr>
+      </w:pPr>
       <w:r>
         <w:rPr>
           <w:rFonts w:ascii="Bahnschrift" w:hAnsi="Bahnschrift"/>
@@ -10414,6 +10871,7 @@
         <w:t>.</w:t>
       </w:r>
     </w:p>
+    <w:p/>
     <w:p>
       <w:pPr>
         <w:pStyle w:val="Titre1"/>
@@ -10427,93 +10885,10 @@
         </w:rPr>
       </w:pPr>
     </w:p>
-    <w:p>
-      <w:pPr>
-        <w:pStyle w:val="Titre1"/>
-        <w:ind w:left="0"/>
-        <w:rPr>
-          <w:rFonts w:eastAsia="MS Gothic"/>
-          <w:b w:val="0"/>
-          <w:bCs w:val="0"/>
-          <w:sz w:val="24"/>
-          <w:szCs w:val="24"/>
-        </w:rPr>
-      </w:pPr>
-    </w:p>
-    <w:p>
-      <w:pPr>
-        <w:pStyle w:val="Titre1"/>
-        <w:ind w:left="0"/>
-        <w:rPr>
-          <w:rFonts w:eastAsia="MS Gothic"/>
-          <w:b w:val="0"/>
-          <w:bCs w:val="0"/>
-          <w:sz w:val="24"/>
-          <w:szCs w:val="24"/>
-        </w:rPr>
-      </w:pPr>
-    </w:p>
-    <w:p>
-      <w:pPr>
-        <w:rPr>
-          <w:rFonts w:ascii="Times New Roman" w:eastAsia="MS Gothic" w:hAnsi="Times New Roman"/>
-          <w:sz w:val="24"/>
-          <w:szCs w:val="24"/>
-        </w:rPr>
-      </w:pPr>
-      <w:r>
-        <w:rPr>
-          <w:rFonts w:eastAsia="MS Gothic"/>
-          <w:b/>
-          <w:bCs/>
-          <w:sz w:val="24"/>
-          <w:szCs w:val="24"/>
-        </w:rPr>
-        <w:br w:type="page"/>
-      </w:r>
-    </w:p>
-    <w:p>
-      <w:pPr>
-        <w:pStyle w:val="Titre1"/>
-        <w:rPr>
-          <w:rFonts w:ascii="Arial Black" w:eastAsia="MS Gothic" w:hAnsi="Arial Black"/>
-        </w:rPr>
-      </w:pPr>
-      <w:bookmarkStart w:id="10" w:name="_Toc45179088"/>
-      <w:r>
-        <w:rPr>
-          <w:rFonts w:ascii="Arial Black" w:eastAsia="MS Gothic" w:hAnsi="Arial Black"/>
-        </w:rPr>
-        <w:lastRenderedPageBreak/>
-        <w:t xml:space="preserve">Calendrier </w:t>
-      </w:r>
-      <w:r>
-        <w:rPr>
-          <w:rFonts w:ascii="Arial Black" w:eastAsia="MS Gothic" w:hAnsi="Arial Black"/>
-        </w:rPr>
-        <w:t>du ProJet</w:t>
-      </w:r>
-      <w:bookmarkEnd w:id="10"/>
-      <w:r>
-        <w:rPr>
-          <w:rFonts w:ascii="Arial Black" w:eastAsia="MS Gothic" w:hAnsi="Arial Black"/>
-        </w:rPr>
-        <w:t xml:space="preserve"> </w:t>
-      </w:r>
-    </w:p>
-    <w:p>
-      <w:pPr>
-        <w:rPr>
-          <w:rFonts w:ascii="Times New Roman" w:eastAsia="MS Gothic" w:hAnsi="Times New Roman"/>
-          <w:sz w:val="24"/>
-          <w:szCs w:val="24"/>
-        </w:rPr>
-      </w:pPr>
-    </w:p>
     <w:tbl>
       <w:tblPr>
+        <w:tblpPr w:leftFromText="141" w:rightFromText="141" w:vertAnchor="text" w:horzAnchor="margin" w:tblpY="1241"/>
         <w:tblW w:w="15756" w:type="dxa"/>
-        <w:tblInd w:w="80" w:type="dxa"/>
         <w:tblCellMar>
           <w:left w:w="70" w:type="dxa"/>
           <w:right w:w="70" w:type="dxa"/>
@@ -10675,27 +11050,7 @@
                 <w:color w:val="000000"/>
                 <w:lang w:val="fr-CA" w:eastAsia="fr-CA"/>
               </w:rPr>
-              <w:t>Durée estimée (</w:t>
-            </w:r>
-            <w:r>
-              <w:rPr>
-                <w:rFonts w:ascii="Calibri" w:eastAsia="Times New Roman" w:hAnsi="Calibri" w:cs="Calibri"/>
-                <w:b/>
-                <w:bCs/>
-                <w:color w:val="000000"/>
-                <w:lang w:val="fr-CA" w:eastAsia="fr-CA"/>
-              </w:rPr>
-              <w:t>jour</w:t>
-            </w:r>
-            <w:r>
-              <w:rPr>
-                <w:rFonts w:ascii="Calibri" w:eastAsia="Times New Roman" w:hAnsi="Calibri" w:cs="Calibri"/>
-                <w:b/>
-                <w:bCs/>
-                <w:color w:val="000000"/>
-                <w:lang w:val="fr-CA" w:eastAsia="fr-CA"/>
-              </w:rPr>
-              <w:t>)</w:t>
+              <w:t>Durée estimée (jour)</w:t>
             </w:r>
           </w:p>
         </w:tc>
@@ -11329,47 +11684,7 @@
                 <w:szCs w:val="24"/>
                 <w:lang w:val="fr-CA" w:eastAsia="fr-CA"/>
               </w:rPr>
-              <w:t xml:space="preserve">  </w:t>
-            </w:r>
-            <w:r>
-              <w:rPr>
-                <w:rFonts w:ascii="Calibri" w:eastAsia="Times New Roman" w:hAnsi="Calibri" w:cs="Calibri"/>
-                <w:color w:val="000000"/>
-                <w:sz w:val="24"/>
-                <w:szCs w:val="24"/>
-                <w:lang w:val="fr-CA" w:eastAsia="fr-CA"/>
-              </w:rPr>
-              <w:t xml:space="preserve">Du 15 </w:t>
-            </w:r>
-            <w:r>
-              <w:rPr>
-                <w:rFonts w:ascii="Calibri" w:eastAsia="Times New Roman" w:hAnsi="Calibri" w:cs="Calibri"/>
-                <w:color w:val="000000"/>
-                <w:sz w:val="24"/>
-                <w:szCs w:val="24"/>
-                <w:lang w:val="fr-CA" w:eastAsia="fr-CA"/>
-              </w:rPr>
-              <w:t xml:space="preserve">/06/2020 au </w:t>
-            </w:r>
-            <w:r>
-              <w:rPr>
-                <w:rFonts w:ascii="Calibri" w:eastAsia="Times New Roman" w:hAnsi="Calibri" w:cs="Calibri"/>
-                <w:color w:val="000000"/>
-                <w:sz w:val="24"/>
-                <w:szCs w:val="24"/>
-                <w:lang w:val="fr-CA" w:eastAsia="fr-CA"/>
-              </w:rPr>
-              <w:t>30</w:t>
-            </w:r>
-            <w:r>
-              <w:rPr>
-                <w:rFonts w:ascii="Calibri" w:eastAsia="Times New Roman" w:hAnsi="Calibri" w:cs="Calibri"/>
-                <w:color w:val="000000"/>
-                <w:sz w:val="24"/>
-                <w:szCs w:val="24"/>
-                <w:lang w:val="fr-CA" w:eastAsia="fr-CA"/>
-              </w:rPr>
-              <w:t xml:space="preserve">/06/2020 </w:t>
+              <w:t xml:space="preserve">  Du 15 /06/2020 au 30/06/2020 </w:t>
             </w:r>
           </w:p>
         </w:tc>
@@ -12747,67 +13062,7 @@
                 <w:szCs w:val="24"/>
                 <w:lang w:val="fr-CA" w:eastAsia="fr-CA"/>
               </w:rPr>
-              <w:t xml:space="preserve">  Du </w:t>
-            </w:r>
-            <w:r>
-              <w:rPr>
-                <w:rFonts w:ascii="Calibri" w:eastAsia="Times New Roman" w:hAnsi="Calibri" w:cs="Calibri"/>
-                <w:color w:val="000000"/>
-                <w:sz w:val="24"/>
-                <w:szCs w:val="24"/>
-                <w:lang w:val="fr-CA" w:eastAsia="fr-CA"/>
-              </w:rPr>
-              <w:t>10</w:t>
-            </w:r>
-            <w:r>
-              <w:rPr>
-                <w:rFonts w:ascii="Calibri" w:eastAsia="Times New Roman" w:hAnsi="Calibri" w:cs="Calibri"/>
-                <w:color w:val="000000"/>
-                <w:sz w:val="24"/>
-                <w:szCs w:val="24"/>
-                <w:lang w:val="fr-CA" w:eastAsia="fr-CA"/>
-              </w:rPr>
-              <w:t xml:space="preserve"> /0</w:t>
-            </w:r>
-            <w:r>
-              <w:rPr>
-                <w:rFonts w:ascii="Calibri" w:eastAsia="Times New Roman" w:hAnsi="Calibri" w:cs="Calibri"/>
-                <w:color w:val="000000"/>
-                <w:sz w:val="24"/>
-                <w:szCs w:val="24"/>
-                <w:lang w:val="fr-CA" w:eastAsia="fr-CA"/>
-              </w:rPr>
-              <w:t>7</w:t>
-            </w:r>
-            <w:r>
-              <w:rPr>
-                <w:rFonts w:ascii="Calibri" w:eastAsia="Times New Roman" w:hAnsi="Calibri" w:cs="Calibri"/>
-                <w:color w:val="000000"/>
-                <w:sz w:val="24"/>
-                <w:szCs w:val="24"/>
-                <w:lang w:val="fr-CA" w:eastAsia="fr-CA"/>
-              </w:rPr>
-              <w:t xml:space="preserve">/2020 au </w:t>
-            </w:r>
-            <w:r>
-              <w:rPr>
-                <w:rFonts w:ascii="Calibri" w:eastAsia="Times New Roman" w:hAnsi="Calibri" w:cs="Calibri"/>
-                <w:color w:val="000000"/>
-                <w:sz w:val="24"/>
-                <w:szCs w:val="24"/>
-                <w:lang w:val="fr-CA" w:eastAsia="fr-CA"/>
-              </w:rPr>
-              <w:t>30</w:t>
-            </w:r>
-            <w:r>
-              <w:rPr>
-                <w:rFonts w:ascii="Calibri" w:eastAsia="Times New Roman" w:hAnsi="Calibri" w:cs="Calibri"/>
-                <w:color w:val="000000"/>
-                <w:sz w:val="24"/>
-                <w:szCs w:val="24"/>
-                <w:lang w:val="fr-CA" w:eastAsia="fr-CA"/>
-              </w:rPr>
-              <w:t xml:space="preserve">/06/2020 </w:t>
+              <w:t xml:space="preserve">  Du 10 /07/2020 au 30/06/2020 </w:t>
             </w:r>
           </w:p>
         </w:tc>
@@ -12849,17 +13104,7 @@
                 <w:szCs w:val="24"/>
                 <w:lang w:val="fr-CA" w:eastAsia="fr-CA"/>
               </w:rPr>
-              <w:t>Étude</w:t>
-            </w:r>
-            <w:r>
-              <w:rPr>
-                <w:rFonts w:ascii="Calibri" w:eastAsia="Times New Roman" w:hAnsi="Calibri" w:cs="Calibri"/>
-                <w:color w:val="000000"/>
-                <w:sz w:val="24"/>
-                <w:szCs w:val="24"/>
-                <w:lang w:val="fr-CA" w:eastAsia="fr-CA"/>
-              </w:rPr>
-              <w:t xml:space="preserve"> de faisabilité économique </w:t>
+              <w:t xml:space="preserve">Étude de faisabilité économique </w:t>
             </w:r>
           </w:p>
         </w:tc>
@@ -14043,17 +14288,7 @@
                 <w:szCs w:val="24"/>
                 <w:lang w:val="fr-CA" w:eastAsia="fr-CA"/>
               </w:rPr>
-              <w:t>Présentation</w:t>
-            </w:r>
-            <w:r>
-              <w:rPr>
-                <w:rFonts w:ascii="Calibri" w:eastAsia="Times New Roman" w:hAnsi="Calibri" w:cs="Calibri"/>
-                <w:color w:val="000000"/>
-                <w:sz w:val="24"/>
-                <w:szCs w:val="24"/>
-                <w:lang w:val="fr-CA" w:eastAsia="fr-CA"/>
-              </w:rPr>
-              <w:t xml:space="preserve"> de l'environnement de travail</w:t>
+              <w:t>Présentation de l'environnement de travail</w:t>
             </w:r>
           </w:p>
         </w:tc>
@@ -14593,87 +14828,7 @@
                 <w:szCs w:val="24"/>
                 <w:lang w:val="fr-CA" w:eastAsia="fr-CA"/>
               </w:rPr>
-              <w:t xml:space="preserve">  </w:t>
-            </w:r>
-            <w:r>
-              <w:rPr>
-                <w:rFonts w:ascii="Calibri" w:eastAsia="Times New Roman" w:hAnsi="Calibri" w:cs="Calibri"/>
-                <w:color w:val="000000"/>
-                <w:sz w:val="24"/>
-                <w:szCs w:val="24"/>
-                <w:lang w:val="fr-CA" w:eastAsia="fr-CA"/>
-              </w:rPr>
-              <w:t>Du 1</w:t>
-            </w:r>
-            <w:r>
-              <w:rPr>
-                <w:rFonts w:ascii="Calibri" w:eastAsia="Times New Roman" w:hAnsi="Calibri" w:cs="Calibri"/>
-                <w:color w:val="000000"/>
-                <w:sz w:val="24"/>
-                <w:szCs w:val="24"/>
-                <w:lang w:val="fr-CA" w:eastAsia="fr-CA"/>
-              </w:rPr>
-              <w:t>/</w:t>
-            </w:r>
-            <w:r>
-              <w:rPr>
-                <w:rFonts w:ascii="Calibri" w:eastAsia="Times New Roman" w:hAnsi="Calibri" w:cs="Calibri"/>
-                <w:color w:val="000000"/>
-                <w:sz w:val="24"/>
-                <w:szCs w:val="24"/>
-                <w:lang w:val="fr-CA" w:eastAsia="fr-CA"/>
-              </w:rPr>
-              <w:t>08</w:t>
-            </w:r>
-            <w:r>
-              <w:rPr>
-                <w:rFonts w:ascii="Calibri" w:eastAsia="Times New Roman" w:hAnsi="Calibri" w:cs="Calibri"/>
-                <w:color w:val="000000"/>
-                <w:sz w:val="24"/>
-                <w:szCs w:val="24"/>
-                <w:lang w:val="fr-CA" w:eastAsia="fr-CA"/>
-              </w:rPr>
-              <w:t xml:space="preserve">/2020 au </w:t>
-            </w:r>
-            <w:r>
-              <w:rPr>
-                <w:rFonts w:ascii="Calibri" w:eastAsia="Times New Roman" w:hAnsi="Calibri" w:cs="Calibri"/>
-                <w:color w:val="000000"/>
-                <w:sz w:val="24"/>
-                <w:szCs w:val="24"/>
-                <w:lang w:val="fr-CA" w:eastAsia="fr-CA"/>
-              </w:rPr>
-              <w:t>30</w:t>
-            </w:r>
-            <w:r>
-              <w:rPr>
-                <w:rFonts w:ascii="Calibri" w:eastAsia="Times New Roman" w:hAnsi="Calibri" w:cs="Calibri"/>
-                <w:color w:val="000000"/>
-                <w:sz w:val="24"/>
-                <w:szCs w:val="24"/>
-                <w:lang w:val="fr-CA" w:eastAsia="fr-CA"/>
-              </w:rPr>
-              <w:t>/</w:t>
-            </w:r>
-            <w:r>
-              <w:rPr>
-                <w:rFonts w:ascii="Calibri" w:eastAsia="Times New Roman" w:hAnsi="Calibri" w:cs="Calibri"/>
-                <w:color w:val="000000"/>
-                <w:sz w:val="24"/>
-                <w:szCs w:val="24"/>
-                <w:lang w:val="fr-CA" w:eastAsia="fr-CA"/>
-              </w:rPr>
-              <w:t>10</w:t>
-            </w:r>
-            <w:r>
-              <w:rPr>
-                <w:rFonts w:ascii="Calibri" w:eastAsia="Times New Roman" w:hAnsi="Calibri" w:cs="Calibri"/>
-                <w:color w:val="000000"/>
-                <w:sz w:val="24"/>
-                <w:szCs w:val="24"/>
-                <w:lang w:val="fr-CA" w:eastAsia="fr-CA"/>
-              </w:rPr>
-              <w:t xml:space="preserve">/2020 </w:t>
+              <w:t xml:space="preserve">  Du 1/08/2020 au 30/10/2020 </w:t>
             </w:r>
           </w:p>
         </w:tc>
@@ -15297,27 +15452,7 @@
                 <w:szCs w:val="24"/>
                 <w:lang w:val="fr-CA" w:eastAsia="fr-CA"/>
               </w:rPr>
-              <w:t xml:space="preserve">Intégrer </w:t>
-            </w:r>
-            <w:r>
-              <w:rPr>
-                <w:rFonts w:ascii="Calibri" w:eastAsia="Times New Roman" w:hAnsi="Calibri" w:cs="Calibri"/>
-                <w:color w:val="000000"/>
-                <w:sz w:val="24"/>
-                <w:szCs w:val="24"/>
-                <w:lang w:val="fr-CA" w:eastAsia="fr-CA"/>
-              </w:rPr>
-              <w:t>la base</w:t>
-            </w:r>
-            <w:r>
-              <w:rPr>
-                <w:rFonts w:ascii="Calibri" w:eastAsia="Times New Roman" w:hAnsi="Calibri" w:cs="Calibri"/>
-                <w:color w:val="000000"/>
-                <w:sz w:val="24"/>
-                <w:szCs w:val="24"/>
-                <w:lang w:val="fr-CA" w:eastAsia="fr-CA"/>
-              </w:rPr>
-              <w:t xml:space="preserve"> de données au projet</w:t>
+              <w:t>Intégrer la base de données au projet</w:t>
             </w:r>
           </w:p>
         </w:tc>
@@ -15673,13 +15808,12 @@
     <w:p>
       <w:pPr>
         <w:pStyle w:val="Titre1"/>
-        <w:ind w:left="0"/>
-        <w:rPr>
-          <w:rFonts w:eastAsia="MS Gothic"/>
-          <w:b w:val="0"/>
-          <w:bCs w:val="0"/>
-          <w:sz w:val="24"/>
-          <w:szCs w:val="24"/>
+        <w:numPr>
+          <w:ilvl w:val="0"/>
+          <w:numId w:val="12"/>
+        </w:numPr>
+        <w:rPr>
+          <w:rFonts w:ascii="Arial Black" w:eastAsia="MS Gothic" w:hAnsi="Arial Black"/>
         </w:rPr>
         <w:sectPr>
           <w:pgSz w:w="18720" w:h="12240" w:orient="landscape" w:code="14"/>
@@ -15689,30 +15823,62 @@
           <w:docGrid w:linePitch="299"/>
         </w:sectPr>
       </w:pPr>
+      <w:r>
+        <w:rPr>
+          <w:rFonts w:ascii="Arial Black" w:eastAsia="MS Gothic" w:hAnsi="Arial Black"/>
+        </w:rPr>
+        <w:t xml:space="preserve"> </w:t>
+      </w:r>
+      <w:bookmarkStart w:id="11" w:name="_Toc45260580"/>
+      <w:r>
+        <w:rPr>
+          <w:rFonts w:ascii="Arial Black" w:eastAsia="MS Gothic" w:hAnsi="Arial Black"/>
+        </w:rPr>
+        <w:t xml:space="preserve">Calendrier </w:t>
+      </w:r>
+      <w:r>
+        <w:rPr>
+          <w:rFonts w:ascii="Arial Black" w:eastAsia="MS Gothic" w:hAnsi="Arial Black"/>
+        </w:rPr>
+        <w:t>du ProJ</w:t>
+      </w:r>
+      <w:r>
+        <w:rPr>
+          <w:rFonts w:ascii="Arial Black" w:eastAsia="MS Gothic" w:hAnsi="Arial Black"/>
+        </w:rPr>
+        <w:t>et</w:t>
+      </w:r>
+      <w:bookmarkEnd w:id="11"/>
     </w:p>
     <w:p>
       <w:pPr>
         <w:pStyle w:val="Titre1"/>
-        <w:ind w:left="0"/>
+        <w:numPr>
+          <w:ilvl w:val="0"/>
+          <w:numId w:val="12"/>
+        </w:numPr>
         <w:rPr>
           <w:rFonts w:ascii="Arial Black" w:eastAsia="MS Gothic" w:hAnsi="Arial Black"/>
-          <w:lang w:val="fr-CA"/>
-        </w:rPr>
-      </w:pPr>
-      <w:bookmarkStart w:id="11" w:name="_Toc45179089"/>
+        </w:rPr>
+      </w:pPr>
       <w:r>
         <w:rPr>
           <w:rFonts w:ascii="Arial Black" w:eastAsia="MS Gothic" w:hAnsi="Arial Black"/>
-          <w:lang w:val="fr-CA"/>
         </w:rPr>
         <w:lastRenderedPageBreak/>
+        <w:t xml:space="preserve"> </w:t>
+      </w:r>
+      <w:bookmarkStart w:id="12" w:name="_Toc45260581"/>
+      <w:r>
+        <w:rPr>
+          <w:rFonts w:ascii="Arial Black" w:eastAsia="MS Gothic" w:hAnsi="Arial Black"/>
+        </w:rPr>
         <w:t>Conclusion</w:t>
       </w:r>
-      <w:bookmarkEnd w:id="11"/>
+      <w:bookmarkEnd w:id="12"/>
       <w:r>
         <w:rPr>
           <w:rFonts w:ascii="Arial Black" w:eastAsia="MS Gothic" w:hAnsi="Arial Black"/>
-          <w:lang w:val="fr-CA"/>
         </w:rPr>
         <w:t xml:space="preserve"> </w:t>
       </w:r>
@@ -15720,30 +15886,8 @@
     <w:p>
       <w:pPr>
         <w:pStyle w:val="Titre1"/>
-        <w:ind w:left="0"/>
         <w:rPr>
           <w:rFonts w:eastAsia="MS Gothic"/>
-          <w:lang w:val="fr-CA"/>
-        </w:rPr>
-      </w:pPr>
-    </w:p>
-    <w:p>
-      <w:pPr>
-        <w:pStyle w:val="Titre1"/>
-        <w:ind w:left="0"/>
-        <w:rPr>
-          <w:rFonts w:eastAsia="MS Gothic"/>
-          <w:lang w:val="fr-CA"/>
-        </w:rPr>
-      </w:pPr>
-    </w:p>
-    <w:p>
-      <w:pPr>
-        <w:pStyle w:val="Titre1"/>
-        <w:ind w:left="0"/>
-        <w:rPr>
-          <w:rFonts w:eastAsia="MS Gothic"/>
-          <w:lang w:val="fr-CA"/>
         </w:rPr>
       </w:pPr>
     </w:p>
@@ -15957,97 +16101,7 @@
           <w:szCs w:val="24"/>
           <w:lang w:val="fr-CA"/>
         </w:rPr>
-        <w:t>Mais tout cela n’a du sens que si une</w:t>
-      </w:r>
-      <w:r>
-        <w:rPr>
-          <w:rFonts w:ascii="Bahnschrift" w:hAnsi="Bahnschrift" w:cs="NimbusRomNo9L-Regu"/>
-          <w:sz w:val="24"/>
-          <w:szCs w:val="24"/>
-          <w:lang w:val="fr-CA"/>
-        </w:rPr>
-        <w:t xml:space="preserve"> </w:t>
-      </w:r>
-      <w:r>
-        <w:rPr>
-          <w:rFonts w:ascii="Bahnschrift" w:hAnsi="Bahnschrift" w:cs="NimbusRomNo9L-Regu"/>
-          <w:sz w:val="24"/>
-          <w:szCs w:val="24"/>
-          <w:lang w:val="fr-CA"/>
-        </w:rPr>
-        <w:t>étude de faisabilité nous confirmait la faisabilité et la rentabilité de ce projet. C’est pourquoi nous avons</w:t>
-      </w:r>
-      <w:r>
-        <w:rPr>
-          <w:rFonts w:ascii="Bahnschrift" w:hAnsi="Bahnschrift" w:cs="NimbusRomNo9L-Regu"/>
-          <w:sz w:val="24"/>
-          <w:szCs w:val="24"/>
-          <w:lang w:val="fr-CA"/>
-        </w:rPr>
-        <w:t xml:space="preserve"> </w:t>
-      </w:r>
-      <w:r>
-        <w:rPr>
-          <w:rFonts w:ascii="Bahnschrift" w:hAnsi="Bahnschrift" w:cs="NimbusRomNo9L-Regu"/>
-          <w:sz w:val="24"/>
-          <w:szCs w:val="24"/>
-          <w:lang w:val="fr-CA"/>
-        </w:rPr>
-        <w:t>consacré un paragraphe entier à ce volet. Enfin, nous ne pouvions mener ce travail sans au préalable faire</w:t>
-      </w:r>
-      <w:r>
-        <w:rPr>
-          <w:rFonts w:ascii="Bahnschrift" w:hAnsi="Bahnschrift" w:cs="NimbusRomNo9L-Regu"/>
-          <w:sz w:val="24"/>
-          <w:szCs w:val="24"/>
-          <w:lang w:val="fr-CA"/>
-        </w:rPr>
-        <w:t xml:space="preserve"> </w:t>
-      </w:r>
-      <w:r>
-        <w:rPr>
-          <w:rFonts w:ascii="Bahnschrift" w:hAnsi="Bahnschrift" w:cs="NimbusRomNo9L-Regu"/>
-          <w:sz w:val="24"/>
-          <w:szCs w:val="24"/>
-          <w:lang w:val="fr-CA"/>
-        </w:rPr>
-        <w:t>une analyse comparative des différentes technologies et, au final, déterminer celle qui serait adéquate</w:t>
-      </w:r>
-      <w:r>
-        <w:rPr>
-          <w:rFonts w:ascii="Bahnschrift" w:hAnsi="Bahnschrift" w:cs="NimbusRomNo9L-Regu"/>
-          <w:sz w:val="24"/>
-          <w:szCs w:val="24"/>
-          <w:lang w:val="fr-CA"/>
-        </w:rPr>
-        <w:t xml:space="preserve"> </w:t>
-      </w:r>
-      <w:r>
-        <w:rPr>
-          <w:rFonts w:ascii="Bahnschrift" w:hAnsi="Bahnschrift" w:cs="NimbusRomNo9L-Regu"/>
-          <w:sz w:val="24"/>
-          <w:szCs w:val="24"/>
-          <w:lang w:val="fr-CA"/>
-        </w:rPr>
-        <w:t>pour notre travail. A ce niveau, nous avons conservé le choix technologique du groupe précédent, non</w:t>
-      </w:r>
-      <w:r>
-        <w:rPr>
-          <w:rFonts w:ascii="Bahnschrift" w:hAnsi="Bahnschrift" w:cs="NimbusRomNo9L-Regu"/>
-          <w:sz w:val="24"/>
-          <w:szCs w:val="24"/>
-          <w:lang w:val="fr-CA"/>
-        </w:rPr>
-        <w:t xml:space="preserve"> </w:t>
-      </w:r>
-      <w:r>
-        <w:rPr>
-          <w:rFonts w:ascii="Bahnschrift" w:hAnsi="Bahnschrift" w:cs="NimbusRomNo9L-Regu"/>
-          <w:sz w:val="24"/>
-          <w:szCs w:val="24"/>
-          <w:lang w:val="fr-CA"/>
-        </w:rPr>
-        <w:t>sans en avoir, auparavant, analysé et décelé les avantages.</w:t>
+        <w:t>Mais tout cela n’a du sens que si une étude de faisabilité nous confirmait la faisabilité et la rentabilité de ce projet. C’est pourquoi nous avons consacré un paragraphe entier à ce volet. Enfin, nous ne pouvions mener ce travail sans au préalable faire une analyse comparative des différentes technologies et, au final, déterminer celle qui serait adéquate pour notre travail. A ce niveau, nous avons conservé le choix technologique du groupe précédent, non sans en avoir, auparavant, analysé et décelé les avantages.</w:t>
       </w:r>
     </w:p>
     <w:p>
@@ -16076,6 +16130,13 @@
           <w:szCs w:val="24"/>
           <w:lang w:val="fr-CA"/>
         </w:rPr>
+        <w:sectPr>
+          <w:pgSz w:w="12240" w:h="18720" w:code="14"/>
+          <w:pgMar w:top="1179" w:right="760" w:bottom="1259" w:left="1321" w:header="703" w:footer="1072" w:gutter="0"/>
+          <w:cols w:space="720"/>
+          <w:titlePg/>
+          <w:docGrid w:linePitch="299"/>
+        </w:sectPr>
       </w:pPr>
       <w:r>
         <w:rPr>
@@ -16120,7 +16181,7 @@
           <w:szCs w:val="24"/>
           <w:lang w:val="fr-CA"/>
         </w:rPr>
-        <w:t xml:space="preserve">de tous les éléments nécessaires pour aborder la suite de notre travail, tâche </w:t>
+        <w:t>de tous les éléments nécessaires pour aborder la suite de notre travail, tâche à laquelle nous allons tout</w:t>
       </w:r>
       <w:r>
         <w:rPr>
@@ -16129,7 +16190,7 @@
           <w:szCs w:val="24"/>
           <w:lang w:val="fr-CA"/>
         </w:rPr>
-        <w:t>à</w:t>
+        <w:t xml:space="preserve"> de</w:t>
       </w:r>
       <w:r>
         <w:rPr>
@@ -16138,8 +16199,9 @@
           <w:szCs w:val="24"/>
           <w:lang w:val="fr-CA"/>
         </w:rPr>
-        <w:t xml:space="preserve"> laquelle nous allons </w:t>
-      </w:r>
+        <w:t xml:space="preserve"> suite nous </w:t>
+      </w:r>
+      <w:proofErr w:type="gramStart"/>
       <w:r>
         <w:rPr>
           <w:rFonts w:ascii="Bahnschrift" w:hAnsi="Bahnschrift" w:cs="NimbusRomNo9L-Regu"/>
@@ -16147,27 +16209,25 @@
           <w:szCs w:val="24"/>
           <w:lang w:val="fr-CA"/>
         </w:rPr>
-        <w:t>tout</w:t>
-      </w:r>
-      <w:r>
-        <w:rPr>
-          <w:rFonts w:ascii="Bahnschrift" w:hAnsi="Bahnschrift" w:cs="NimbusRomNo9L-Regu"/>
-          <w:sz w:val="24"/>
-          <w:szCs w:val="24"/>
-          <w:lang w:val="fr-CA"/>
-        </w:rPr>
-        <w:t xml:space="preserve"> de</w:t>
-      </w:r>
-      <w:r>
-        <w:rPr>
-          <w:rFonts w:ascii="Bahnschrift" w:hAnsi="Bahnschrift" w:cs="NimbusRomNo9L-Regu"/>
-          <w:sz w:val="24"/>
-          <w:szCs w:val="24"/>
-          <w:lang w:val="fr-CA"/>
-        </w:rPr>
-        <w:t xml:space="preserve"> suite nous atteler.</w:t>
-      </w:r>
-    </w:p>
+        <w:t>attelé</w:t>
+      </w:r>
+      <w:proofErr w:type="gramEnd"/>
+    </w:p>
+    <w:p/>
+    <w:p/>
+    <w:p/>
+    <w:p/>
+    <w:p/>
+    <w:p/>
+    <w:p/>
+    <w:p/>
+    <w:p/>
+    <w:p/>
+    <w:p/>
+    <w:p/>
+    <w:p/>
+    <w:p/>
+    <w:p/>
     <w:sectPr>
       <w:pgSz w:w="12240" w:h="18720" w:code="14"/>
       <w:pgMar w:top="1179" w:right="760" w:bottom="1259" w:left="1321" w:header="703" w:footer="1072" w:gutter="0"/>
@@ -16240,7 +16300,7 @@
       <mc:AlternateContent>
         <mc:Choice Requires="wpg">
           <w:drawing>
-            <wp:anchor distT="0" distB="0" distL="114300" distR="114300" simplePos="0" relativeHeight="251659264" behindDoc="0" locked="0" layoutInCell="1" allowOverlap="1" wp14:anchorId="12552F4C" wp14:editId="690420B8">
+            <wp:anchor distT="0" distB="0" distL="114300" distR="114300" simplePos="0" relativeHeight="251656192" behindDoc="0" locked="0" layoutInCell="1" allowOverlap="1" wp14:anchorId="12552F4C" wp14:editId="690420B8">
               <wp:simplePos x="0" y="0"/>
               <wp:positionH relativeFrom="page">
                 <wp:align>right</wp:align>
@@ -16584,7 +16644,7 @@
         </mc:Choice>
         <mc:Fallback>
           <w:pict>
-            <v:group w14:anchorId="12552F4C" id="Groupe 167" o:spid="_x0000_s1026" style="position:absolute;margin-left:82.7pt;margin-top:0;width:133.9pt;height:80.65pt;z-index:251659264;mso-top-percent:23;mso-position-horizontal:right;mso-position-horizontal-relative:page;mso-position-vertical-relative:page;mso-top-percent:23;mso-width-relative:margin;mso-height-relative:margin" coordsize="17007,10241" o:gfxdata="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">
+            <v:group w14:anchorId="12552F4C" id="Groupe 167" o:spid="_x0000_s1026" style="position:absolute;margin-left:82.7pt;margin-top:0;width:133.9pt;height:80.65pt;z-index:251656192;mso-top-percent:23;mso-position-horizontal:right;mso-position-horizontal-relative:page;mso-position-vertical-relative:page;mso-top-percent:23;mso-width-relative:margin;mso-height-relative:margin" coordsize="17007,10241" o:gfxdata="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">
               <v:group id="Groupe 168" o:spid="_x0000_s1027" style="position:absolute;width:17007;height:10241" coordsize="17007,10241" o:gfxdata="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">
                 <v:rect id="Rectangle 169" o:spid="_x0000_s1028" style="position:absolute;width:17007;height:10241;visibility:visible;mso-wrap-style:square;v-text-anchor:middle" o:gfxdata="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" fillcolor="white [3212]" stroked="f" strokeweight="2pt">
                   <v:fill opacity="0"/>
@@ -16684,7 +16744,7 @@
       <mc:AlternateContent>
         <mc:Choice Requires="wpg">
           <w:drawing>
-            <wp:anchor distT="0" distB="0" distL="114300" distR="114300" simplePos="0" relativeHeight="251661312" behindDoc="0" locked="0" layoutInCell="1" allowOverlap="1" wp14:anchorId="159054DB" wp14:editId="5D140357">
+            <wp:anchor distT="0" distB="0" distL="114300" distR="114300" simplePos="0" relativeHeight="251664384" behindDoc="0" locked="0" layoutInCell="1" allowOverlap="1" wp14:anchorId="159054DB" wp14:editId="5D140357">
               <wp:simplePos x="0" y="0"/>
               <wp:positionH relativeFrom="page">
                 <wp:align>right</wp:align>
@@ -17028,7 +17088,7 @@
         </mc:Choice>
         <mc:Fallback>
           <w:pict>
-            <v:group w14:anchorId="159054DB" id="Groupe 1" o:spid="_x0000_s1032" style="position:absolute;margin-left:82.7pt;margin-top:0;width:133.9pt;height:80.65pt;z-index:251661312;mso-top-percent:23;mso-position-horizontal:right;mso-position-horizontal-relative:page;mso-position-vertical-relative:page;mso-top-percent:23;mso-width-relative:margin;mso-height-relative:margin" coordsize="17007,10241" o:gfxdata="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">
+            <v:group w14:anchorId="159054DB" id="Groupe 1" o:spid="_x0000_s1032" style="position:absolute;margin-left:82.7pt;margin-top:0;width:133.9pt;height:80.65pt;z-index:251664384;mso-top-percent:23;mso-position-horizontal:right;mso-position-horizontal-relative:page;mso-position-vertical-relative:page;mso-top-percent:23;mso-width-relative:margin;mso-height-relative:margin" coordsize="17007,10241" o:gfxdata="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">
               <v:group id="Groupe 2" o:spid="_x0000_s1033" style="position:absolute;width:17007;height:10241" coordsize="17007,10241" o:gfxdata="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">
                 <v:rect id="Rectangle 4" o:spid="_x0000_s1034" style="position:absolute;width:17007;height:10241;visibility:visible;mso-wrap-style:square;v-text-anchor:middle" o:gfxdata="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" fillcolor="white [3212]" stroked="f" strokeweight="2pt">
                   <v:fill opacity="0"/>
@@ -17115,88 +17175,123 @@
 <w:numbering xmlns:wpc="http://schemas.microsoft.com/office/word/2010/wordprocessingCanvas" xmlns:cx="http://schemas.microsoft.com/office/drawing/2014/chartex" xmlns:cx1="http://schemas.microsoft.com/office/drawing/2015/9/8/chartex" xmlns:cx2="http://schemas.microsoft.com/office/drawing/2015/10/21/chartex" xmlns:cx3="http://schemas.microsoft.com/office/drawing/2016/5/9/chartex" xmlns:cx4="http://schemas.microsoft.com/office/drawing/2016/5/10/chartex" xmlns:cx5="http://schemas.microsoft.com/office/drawing/2016/5/11/chartex" xmlns:cx6="http://schemas.microsoft.com/office/drawing/2016/5/12/chartex" xmlns:cx7="http://schemas.microsoft.com/office/drawing/2016/5/13/chartex" xmlns:cx8="http://schemas.microsoft.com/office/drawing/2016/5/14/chartex" xmlns:mc="http://schemas.openxmlformats.org/markup-compatibility/2006" xmlns:aink="http://schemas.microsoft.com/office/drawing/2016/ink" xmlns:am3d="http://schemas.microsoft.com/office/drawing/2017/model3d" xmlns:o="urn:schemas-microsoft-com:office:office" xmlns:r="http://schemas.openxmlformats.org/officeDocument/2006/relationships" xmlns:m="http://schemas.openxmlformats.org/officeDocument/2006/math" xmlns:v="urn:schemas-microsoft-com:vml" xmlns:wp14="http://schemas.microsoft.com/office/word/2010/wordprocessingDrawing" xmlns:wp="http://schemas.openxmlformats.org/drawingml/2006/wordprocessingDrawing" xmlns:w10="urn:schemas-microsoft-com:office:word" xmlns:w="http://schemas.openxmlformats.org/wordprocessingml/2006/main" xmlns:w14="http://schemas.microsoft.com/office/word/2010/wordml" xmlns:w15="http://schemas.microsoft.com/office/word/2012/wordml" xmlns:w16cid="http://schemas.microsoft.com/office/word/2016/wordml/cid" xmlns:w16se="http://schemas.microsoft.com/office/word/2015/wordml/symex" xmlns:wpg="http://schemas.microsoft.com/office/word/2010/wordprocessingGroup" xmlns:wpi="http://schemas.microsoft.com/office/word/2010/wordprocessingInk" xmlns:wne="http://schemas.microsoft.com/office/word/2006/wordml" xmlns:wps="http://schemas.microsoft.com/office/word/2010/wordprocessingShape" mc:Ignorable="w14 w15 w16se w16cid wp14">
   <w:abstractNum w:abstractNumId="0" w15:restartNumberingAfterBreak="0">
     <w:nsid w:val="0AA91C36"/>
-    <w:multiLevelType w:val="hybridMultilevel"/>
-    <w:tmpl w:val="4DBCB8CC"/>
-    <w:lvl w:ilvl="0" w:tplc="0C0C000F">
+    <w:multiLevelType w:val="multilevel"/>
+    <w:tmpl w:val="8F2CFFEA"/>
+    <w:lvl w:ilvl="0">
       <w:start w:val="1"/>
       <w:numFmt w:val="decimal"/>
       <w:lvlText w:val="%1."/>
       <w:lvlJc w:val="left"/>
       <w:pPr>
-        <w:ind w:left="1200" w:hanging="360"/>
-      </w:pPr>
+        <w:ind w:left="1211" w:hanging="360"/>
+      </w:pPr>
+      <w:rPr>
+        <w:rFonts w:ascii="Arial Black" w:hAnsi="Arial Black" w:hint="default"/>
+      </w:rPr>
     </w:lvl>
-    <w:lvl w:ilvl="1" w:tplc="0C0C0019" w:tentative="1">
-      <w:start w:val="1"/>
-      <w:numFmt w:val="lowerLetter"/>
-      <w:lvlText w:val="%2."/>
-      <w:lvlJc w:val="left"/>
-      <w:pPr>
-        <w:ind w:left="1920" w:hanging="360"/>
-      </w:pPr>
-    </w:lvl>
-    <w:lvl w:ilvl="2" w:tplc="0C0C001B" w:tentative="1">
-      <w:start w:val="1"/>
-      <w:numFmt w:val="lowerRoman"/>
-      <w:lvlText w:val="%3."/>
-      <w:lvlJc w:val="right"/>
-      <w:pPr>
-        <w:ind w:left="2640" w:hanging="180"/>
-      </w:pPr>
-    </w:lvl>
-    <w:lvl w:ilvl="3" w:tplc="0C0C000F" w:tentative="1">
+    <w:lvl w:ilvl="1">
       <w:start w:val="1"/>
       <w:numFmt w:val="decimal"/>
-      <w:lvlText w:val="%4."/>
+      <w:isLgl/>
+      <w:lvlText w:val="%1.%2."/>
       <w:lvlJc w:val="left"/>
       <w:pPr>
-        <w:ind w:left="3360" w:hanging="360"/>
-      </w:pPr>
+        <w:ind w:left="1571" w:hanging="720"/>
+      </w:pPr>
+      <w:rPr>
+        <w:rFonts w:hint="default"/>
+      </w:rPr>
     </w:lvl>
-    <w:lvl w:ilvl="4" w:tplc="0C0C0019" w:tentative="1">
-      <w:start w:val="1"/>
-      <w:numFmt w:val="lowerLetter"/>
-      <w:lvlText w:val="%5."/>
-      <w:lvlJc w:val="left"/>
-      <w:pPr>
-        <w:ind w:left="4080" w:hanging="360"/>
-      </w:pPr>
-    </w:lvl>
-    <w:lvl w:ilvl="5" w:tplc="0C0C001B" w:tentative="1">
-      <w:start w:val="1"/>
-      <w:numFmt w:val="lowerRoman"/>
-      <w:lvlText w:val="%6."/>
-      <w:lvlJc w:val="right"/>
-      <w:pPr>
-        <w:ind w:left="4800" w:hanging="180"/>
-      </w:pPr>
-    </w:lvl>
-    <w:lvl w:ilvl="6" w:tplc="0C0C000F" w:tentative="1">
+    <w:lvl w:ilvl="2">
       <w:start w:val="1"/>
       <w:numFmt w:val="decimal"/>
-      <w:lvlText w:val="%7."/>
+      <w:isLgl/>
+      <w:lvlText w:val="%1.%2.%3."/>
       <w:lvlJc w:val="left"/>
       <w:pPr>
-        <w:ind w:left="5520" w:hanging="360"/>
-      </w:pPr>
+        <w:ind w:left="1571" w:hanging="720"/>
+      </w:pPr>
+      <w:rPr>
+        <w:rFonts w:hint="default"/>
+      </w:rPr>
     </w:lvl>
-    <w:lvl w:ilvl="7" w:tplc="0C0C0019" w:tentative="1">
+    <w:lvl w:ilvl="3">
       <w:start w:val="1"/>
-      <w:numFmt w:val="lowerLetter"/>
-      <w:lvlText w:val="%8."/>
+      <w:numFmt w:val="decimal"/>
+      <w:isLgl/>
+      <w:lvlText w:val="%1.%2.%3.%4."/>
       <w:lvlJc w:val="left"/>
       <w:pPr>
-        <w:ind w:left="6240" w:hanging="360"/>
-      </w:pPr>
+        <w:ind w:left="1931" w:hanging="1080"/>
+      </w:pPr>
+      <w:rPr>
+        <w:rFonts w:hint="default"/>
+      </w:rPr>
     </w:lvl>
-    <w:lvl w:ilvl="8" w:tplc="0C0C001B" w:tentative="1">
+    <w:lvl w:ilvl="4">
       <w:start w:val="1"/>
-      <w:numFmt w:val="lowerRoman"/>
-      <w:lvlText w:val="%9."/>
-      <w:lvlJc w:val="right"/>
-      <w:pPr>
-        <w:ind w:left="6960" w:hanging="180"/>
-      </w:pPr>
+      <w:numFmt w:val="decimal"/>
+      <w:isLgl/>
+      <w:lvlText w:val="%1.%2.%3.%4.%5."/>
+      <w:lvlJc w:val="left"/>
+      <w:pPr>
+        <w:ind w:left="2291" w:hanging="1440"/>
+      </w:pPr>
+      <w:rPr>
+        <w:rFonts w:hint="default"/>
+      </w:rPr>
+    </w:lvl>
+    <w:lvl w:ilvl="5">
+      <w:start w:val="1"/>
+      <w:numFmt w:val="decimal"/>
+      <w:isLgl/>
+      <w:lvlText w:val="%1.%2.%3.%4.%5.%6."/>
+      <w:lvlJc w:val="left"/>
+      <w:pPr>
+        <w:ind w:left="2291" w:hanging="1440"/>
+      </w:pPr>
+      <w:rPr>
+        <w:rFonts w:hint="default"/>
+      </w:rPr>
+    </w:lvl>
+    <w:lvl w:ilvl="6">
+      <w:start w:val="1"/>
+      <w:numFmt w:val="decimal"/>
+      <w:isLgl/>
+      <w:lvlText w:val="%1.%2.%3.%4.%5.%6.%7."/>
+      <w:lvlJc w:val="left"/>
+      <w:pPr>
+        <w:ind w:left="2651" w:hanging="1800"/>
+      </w:pPr>
+      <w:rPr>
+        <w:rFonts w:hint="default"/>
+      </w:rPr>
+    </w:lvl>
+    <w:lvl w:ilvl="7">
+      <w:start w:val="1"/>
+      <w:numFmt w:val="decimal"/>
+      <w:isLgl/>
+      <w:lvlText w:val="%1.%2.%3.%4.%5.%6.%7.%8."/>
+      <w:lvlJc w:val="left"/>
+      <w:pPr>
+        <w:ind w:left="3011" w:hanging="2160"/>
+      </w:pPr>
+      <w:rPr>
+        <w:rFonts w:hint="default"/>
+      </w:rPr>
+    </w:lvl>
+    <w:lvl w:ilvl="8">
+      <w:start w:val="1"/>
+      <w:numFmt w:val="decimal"/>
+      <w:isLgl/>
+      <w:lvlText w:val="%1.%2.%3.%4.%5.%6.%7.%8.%9."/>
+      <w:lvlJc w:val="left"/>
+      <w:pPr>
+        <w:ind w:left="3011" w:hanging="2160"/>
+      </w:pPr>
+      <w:rPr>
+        <w:rFonts w:hint="default"/>
+      </w:rPr>
     </w:lvl>
   </w:abstractNum>
   <w:abstractNum w:abstractNumId="1" w15:restartNumberingAfterBreak="0">
@@ -17541,7 +17636,7 @@
   <w:abstractNum w:abstractNumId="4" w15:restartNumberingAfterBreak="0">
     <w:nsid w:val="1AFD09FB"/>
     <w:multiLevelType w:val="hybridMultilevel"/>
-    <w:tmpl w:val="B8AACC74"/>
+    <w:tmpl w:val="B03213D4"/>
     <w:lvl w:ilvl="0" w:tplc="0C0C0015">
       <w:start w:val="1"/>
       <w:numFmt w:val="upperLetter"/>
@@ -17738,6 +17833,95 @@
     </w:lvl>
   </w:abstractNum>
   <w:abstractNum w:abstractNumId="6" w15:restartNumberingAfterBreak="0">
+    <w:nsid w:val="20C30033"/>
+    <w:multiLevelType w:val="hybridMultilevel"/>
+    <w:tmpl w:val="03AAE848"/>
+    <w:lvl w:ilvl="0" w:tplc="F00A76EE">
+      <w:start w:val="1"/>
+      <w:numFmt w:val="decimal"/>
+      <w:lvlText w:val="%1."/>
+      <w:lvlJc w:val="left"/>
+      <w:pPr>
+        <w:ind w:left="1200" w:hanging="360"/>
+      </w:pPr>
+      <w:rPr>
+        <w:rFonts w:hint="default"/>
+      </w:rPr>
+    </w:lvl>
+    <w:lvl w:ilvl="1" w:tplc="0C0C0019" w:tentative="1">
+      <w:start w:val="1"/>
+      <w:numFmt w:val="lowerLetter"/>
+      <w:lvlText w:val="%2."/>
+      <w:lvlJc w:val="left"/>
+      <w:pPr>
+        <w:ind w:left="1920" w:hanging="360"/>
+      </w:pPr>
+    </w:lvl>
+    <w:lvl w:ilvl="2" w:tplc="0C0C001B" w:tentative="1">
+      <w:start w:val="1"/>
+      <w:numFmt w:val="lowerRoman"/>
+      <w:lvlText w:val="%3."/>
+      <w:lvlJc w:val="right"/>
+      <w:pPr>
+        <w:ind w:left="2640" w:hanging="180"/>
+      </w:pPr>
+    </w:lvl>
+    <w:lvl w:ilvl="3" w:tplc="0C0C000F" w:tentative="1">
+      <w:start w:val="1"/>
+      <w:numFmt w:val="decimal"/>
+      <w:lvlText w:val="%4."/>
+      <w:lvlJc w:val="left"/>
+      <w:pPr>
+        <w:ind w:left="3360" w:hanging="360"/>
+      </w:pPr>
+    </w:lvl>
+    <w:lvl w:ilvl="4" w:tplc="0C0C0019" w:tentative="1">
+      <w:start w:val="1"/>
+      <w:numFmt w:val="lowerLetter"/>
+      <w:lvlText w:val="%5."/>
+      <w:lvlJc w:val="left"/>
+      <w:pPr>
+        <w:ind w:left="4080" w:hanging="360"/>
+      </w:pPr>
+    </w:lvl>
+    <w:lvl w:ilvl="5" w:tplc="0C0C001B" w:tentative="1">
+      <w:start w:val="1"/>
+      <w:numFmt w:val="lowerRoman"/>
+      <w:lvlText w:val="%6."/>
+      <w:lvlJc w:val="right"/>
+      <w:pPr>
+        <w:ind w:left="4800" w:hanging="180"/>
+      </w:pPr>
+    </w:lvl>
+    <w:lvl w:ilvl="6" w:tplc="0C0C000F" w:tentative="1">
+      <w:start w:val="1"/>
+      <w:numFmt w:val="decimal"/>
+      <w:lvlText w:val="%7."/>
+      <w:lvlJc w:val="left"/>
+      <w:pPr>
+        <w:ind w:left="5520" w:hanging="360"/>
+      </w:pPr>
+    </w:lvl>
+    <w:lvl w:ilvl="7" w:tplc="0C0C0019" w:tentative="1">
+      <w:start w:val="1"/>
+      <w:numFmt w:val="lowerLetter"/>
+      <w:lvlText w:val="%8."/>
+      <w:lvlJc w:val="left"/>
+      <w:pPr>
+        <w:ind w:left="6240" w:hanging="360"/>
+      </w:pPr>
+    </w:lvl>
+    <w:lvl w:ilvl="8" w:tplc="0C0C001B" w:tentative="1">
+      <w:start w:val="1"/>
+      <w:numFmt w:val="lowerRoman"/>
+      <w:lvlText w:val="%9."/>
+      <w:lvlJc w:val="right"/>
+      <w:pPr>
+        <w:ind w:left="6960" w:hanging="180"/>
+      </w:pPr>
+    </w:lvl>
+  </w:abstractNum>
+  <w:abstractNum w:abstractNumId="7" w15:restartNumberingAfterBreak="0">
     <w:nsid w:val="23A77A8C"/>
     <w:multiLevelType w:val="hybridMultilevel"/>
     <w:tmpl w:val="D20A43DC"/>
@@ -17826,7 +18010,7 @@
       </w:pPr>
     </w:lvl>
   </w:abstractNum>
-  <w:abstractNum w:abstractNumId="7" w15:restartNumberingAfterBreak="0">
+  <w:abstractNum w:abstractNumId="8" w15:restartNumberingAfterBreak="0">
     <w:nsid w:val="2F673423"/>
     <w:multiLevelType w:val="hybridMultilevel"/>
     <w:tmpl w:val="C504E77C"/>
@@ -17912,7 +18096,7 @@
       </w:pPr>
     </w:lvl>
   </w:abstractNum>
-  <w:abstractNum w:abstractNumId="8" w15:restartNumberingAfterBreak="0">
+  <w:abstractNum w:abstractNumId="9" w15:restartNumberingAfterBreak="0">
     <w:nsid w:val="3C375978"/>
     <w:multiLevelType w:val="multilevel"/>
     <w:tmpl w:val="0C0C001F"/>
@@ -17998,7 +18182,120 @@
       </w:pPr>
     </w:lvl>
   </w:abstractNum>
-  <w:abstractNum w:abstractNumId="9" w15:restartNumberingAfterBreak="0">
+  <w:abstractNum w:abstractNumId="10" w15:restartNumberingAfterBreak="0">
+    <w:nsid w:val="3FE0255F"/>
+    <w:multiLevelType w:val="multilevel"/>
+    <w:tmpl w:val="DE065172"/>
+    <w:lvl w:ilvl="0">
+      <w:start w:val="3"/>
+      <w:numFmt w:val="decimal"/>
+      <w:lvlText w:val="%1"/>
+      <w:lvlJc w:val="left"/>
+      <w:pPr>
+        <w:ind w:left="360" w:hanging="360"/>
+      </w:pPr>
+      <w:rPr>
+        <w:rFonts w:hint="default"/>
+      </w:rPr>
+    </w:lvl>
+    <w:lvl w:ilvl="1">
+      <w:start w:val="1"/>
+      <w:numFmt w:val="decimal"/>
+      <w:lvlText w:val="%1.%2"/>
+      <w:lvlJc w:val="left"/>
+      <w:pPr>
+        <w:ind w:left="720" w:hanging="720"/>
+      </w:pPr>
+      <w:rPr>
+        <w:rFonts w:hint="default"/>
+      </w:rPr>
+    </w:lvl>
+    <w:lvl w:ilvl="2">
+      <w:start w:val="1"/>
+      <w:numFmt w:val="decimal"/>
+      <w:lvlText w:val="%1.%2.%3"/>
+      <w:lvlJc w:val="left"/>
+      <w:pPr>
+        <w:ind w:left="720" w:hanging="720"/>
+      </w:pPr>
+      <w:rPr>
+        <w:rFonts w:hint="default"/>
+      </w:rPr>
+    </w:lvl>
+    <w:lvl w:ilvl="3">
+      <w:start w:val="1"/>
+      <w:numFmt w:val="decimal"/>
+      <w:lvlText w:val="%1.%2.%3.%4"/>
+      <w:lvlJc w:val="left"/>
+      <w:pPr>
+        <w:ind w:left="1080" w:hanging="1080"/>
+      </w:pPr>
+      <w:rPr>
+        <w:rFonts w:hint="default"/>
+      </w:rPr>
+    </w:lvl>
+    <w:lvl w:ilvl="4">
+      <w:start w:val="1"/>
+      <w:numFmt w:val="decimal"/>
+      <w:lvlText w:val="%1.%2.%3.%4.%5"/>
+      <w:lvlJc w:val="left"/>
+      <w:pPr>
+        <w:ind w:left="1440" w:hanging="1440"/>
+      </w:pPr>
+      <w:rPr>
+        <w:rFonts w:hint="default"/>
+      </w:rPr>
+    </w:lvl>
+    <w:lvl w:ilvl="5">
+      <w:start w:val="1"/>
+      <w:numFmt w:val="decimal"/>
+      <w:lvlText w:val="%1.%2.%3.%4.%5.%6"/>
+      <w:lvlJc w:val="left"/>
+      <w:pPr>
+        <w:ind w:left="1440" w:hanging="1440"/>
+      </w:pPr>
+      <w:rPr>
+        <w:rFonts w:hint="default"/>
+      </w:rPr>
+    </w:lvl>
+    <w:lvl w:ilvl="6">
+      <w:start w:val="1"/>
+      <w:numFmt w:val="decimal"/>
+      <w:lvlText w:val="%1.%2.%3.%4.%5.%6.%7"/>
+      <w:lvlJc w:val="left"/>
+      <w:pPr>
+        <w:ind w:left="1800" w:hanging="1800"/>
+      </w:pPr>
+      <w:rPr>
+        <w:rFonts w:hint="default"/>
+      </w:rPr>
+    </w:lvl>
+    <w:lvl w:ilvl="7">
+      <w:start w:val="1"/>
+      <w:numFmt w:val="decimal"/>
+      <w:lvlText w:val="%1.%2.%3.%4.%5.%6.%7.%8"/>
+      <w:lvlJc w:val="left"/>
+      <w:pPr>
+        <w:ind w:left="2160" w:hanging="2160"/>
+      </w:pPr>
+      <w:rPr>
+        <w:rFonts w:hint="default"/>
+      </w:rPr>
+    </w:lvl>
+    <w:lvl w:ilvl="8">
+      <w:start w:val="1"/>
+      <w:numFmt w:val="decimal"/>
+      <w:lvlText w:val="%1.%2.%3.%4.%5.%6.%7.%8.%9"/>
+      <w:lvlJc w:val="left"/>
+      <w:pPr>
+        <w:ind w:left="2160" w:hanging="2160"/>
+      </w:pPr>
+      <w:rPr>
+        <w:rFonts w:hint="default"/>
+      </w:rPr>
+    </w:lvl>
+  </w:abstractNum>
+  <w:abstractNum w:abstractNumId="11" w15:restartNumberingAfterBreak="0">
     <w:nsid w:val="46D6334F"/>
     <w:multiLevelType w:val="multilevel"/>
     <w:tmpl w:val="582058B4"/>
@@ -18111,7 +18408,7 @@
       </w:rPr>
     </w:lvl>
   </w:abstractNum>
-  <w:abstractNum w:abstractNumId="10" w15:restartNumberingAfterBreak="0">
+  <w:abstractNum w:abstractNumId="12" w15:restartNumberingAfterBreak="0">
     <w:nsid w:val="47303578"/>
     <w:multiLevelType w:val="multilevel"/>
     <w:tmpl w:val="DDD86BE2"/>
@@ -18229,7 +18526,7 @@
       </w:rPr>
     </w:lvl>
   </w:abstractNum>
-  <w:abstractNum w:abstractNumId="11" w15:restartNumberingAfterBreak="0">
+  <w:abstractNum w:abstractNumId="13" w15:restartNumberingAfterBreak="0">
     <w:nsid w:val="473A4963"/>
     <w:multiLevelType w:val="multilevel"/>
     <w:tmpl w:val="4DEE2A06"/>
@@ -18342,7 +18639,96 @@
       </w:rPr>
     </w:lvl>
   </w:abstractNum>
-  <w:abstractNum w:abstractNumId="12" w15:restartNumberingAfterBreak="0">
+  <w:abstractNum w:abstractNumId="14" w15:restartNumberingAfterBreak="0">
+    <w:nsid w:val="47E4438B"/>
+    <w:multiLevelType w:val="hybridMultilevel"/>
+    <w:tmpl w:val="E8140FA6"/>
+    <w:lvl w:ilvl="0" w:tplc="F00A76EE">
+      <w:start w:val="1"/>
+      <w:numFmt w:val="decimal"/>
+      <w:lvlText w:val="%1."/>
+      <w:lvlJc w:val="left"/>
+      <w:pPr>
+        <w:ind w:left="2040" w:hanging="360"/>
+      </w:pPr>
+      <w:rPr>
+        <w:rFonts w:hint="default"/>
+      </w:rPr>
+    </w:lvl>
+    <w:lvl w:ilvl="1" w:tplc="0C0C0019" w:tentative="1">
+      <w:start w:val="1"/>
+      <w:numFmt w:val="lowerLetter"/>
+      <w:lvlText w:val="%2."/>
+      <w:lvlJc w:val="left"/>
+      <w:pPr>
+        <w:ind w:left="2280" w:hanging="360"/>
+      </w:pPr>
+    </w:lvl>
+    <w:lvl w:ilvl="2" w:tplc="0C0C001B" w:tentative="1">
+      <w:start w:val="1"/>
+      <w:numFmt w:val="lowerRoman"/>
+      <w:lvlText w:val="%3."/>
+      <w:lvlJc w:val="right"/>
+      <w:pPr>
+        <w:ind w:left="3000" w:hanging="180"/>
+      </w:pPr>
+    </w:lvl>
+    <w:lvl w:ilvl="3" w:tplc="0C0C000F" w:tentative="1">
+      <w:start w:val="1"/>
+      <w:numFmt w:val="decimal"/>
+      <w:lvlText w:val="%4."/>
+      <w:lvlJc w:val="left"/>
+      <w:pPr>
+        <w:ind w:left="3720" w:hanging="360"/>
+      </w:pPr>
+    </w:lvl>
+    <w:lvl w:ilvl="4" w:tplc="0C0C0019" w:tentative="1">
+      <w:start w:val="1"/>
+      <w:numFmt w:val="lowerLetter"/>
+      <w:lvlText w:val="%5."/>
+      <w:lvlJc w:val="left"/>
+      <w:pPr>
+        <w:ind w:left="4440" w:hanging="360"/>
+      </w:pPr>
+    </w:lvl>
+    <w:lvl w:ilvl="5" w:tplc="0C0C001B" w:tentative="1">
+      <w:start w:val="1"/>
+      <w:numFmt w:val="lowerRoman"/>
+      <w:lvlText w:val="%6."/>
+      <w:lvlJc w:val="right"/>
+      <w:pPr>
+        <w:ind w:left="5160" w:hanging="180"/>
+      </w:pPr>
+    </w:lvl>
+    <w:lvl w:ilvl="6" w:tplc="0C0C000F" w:tentative="1">
+      <w:start w:val="1"/>
+      <w:numFmt w:val="decimal"/>
+      <w:lvlText w:val="%7."/>
+      <w:lvlJc w:val="left"/>
+      <w:pPr>
+        <w:ind w:left="5880" w:hanging="360"/>
+      </w:pPr>
+    </w:lvl>
+    <w:lvl w:ilvl="7" w:tplc="0C0C0019" w:tentative="1">
+      <w:start w:val="1"/>
+      <w:numFmt w:val="lowerLetter"/>
+      <w:lvlText w:val="%8."/>
+      <w:lvlJc w:val="left"/>
+      <w:pPr>
+        <w:ind w:left="6600" w:hanging="360"/>
+      </w:pPr>
+    </w:lvl>
+    <w:lvl w:ilvl="8" w:tplc="0C0C001B" w:tentative="1">
+      <w:start w:val="1"/>
+      <w:numFmt w:val="lowerRoman"/>
+      <w:lvlText w:val="%9."/>
+      <w:lvlJc w:val="right"/>
+      <w:pPr>
+        <w:ind w:left="7320" w:hanging="180"/>
+      </w:pPr>
+    </w:lvl>
+  </w:abstractNum>
+  <w:abstractNum w:abstractNumId="15" w15:restartNumberingAfterBreak="0">
     <w:nsid w:val="5480037D"/>
     <w:multiLevelType w:val="multilevel"/>
     <w:tmpl w:val="4DEE2A06"/>
@@ -18455,7 +18841,7 @@
       </w:rPr>
     </w:lvl>
   </w:abstractNum>
-  <w:abstractNum w:abstractNumId="13" w15:restartNumberingAfterBreak="0">
+  <w:abstractNum w:abstractNumId="16" w15:restartNumberingAfterBreak="0">
     <w:nsid w:val="55710C33"/>
     <w:multiLevelType w:val="hybridMultilevel"/>
     <w:tmpl w:val="D20A43DC"/>
@@ -18544,7 +18930,93 @@
       </w:pPr>
     </w:lvl>
   </w:abstractNum>
-  <w:abstractNum w:abstractNumId="14" w15:restartNumberingAfterBreak="0">
+  <w:abstractNum w:abstractNumId="17" w15:restartNumberingAfterBreak="0">
+    <w:nsid w:val="56264AB0"/>
+    <w:multiLevelType w:val="multilevel"/>
+    <w:tmpl w:val="0C0C001F"/>
+    <w:lvl w:ilvl="0">
+      <w:start w:val="1"/>
+      <w:numFmt w:val="decimal"/>
+      <w:lvlText w:val="%1."/>
+      <w:lvlJc w:val="left"/>
+      <w:pPr>
+        <w:ind w:left="360" w:hanging="360"/>
+      </w:pPr>
+    </w:lvl>
+    <w:lvl w:ilvl="1">
+      <w:start w:val="1"/>
+      <w:numFmt w:val="decimal"/>
+      <w:lvlText w:val="%1.%2."/>
+      <w:lvlJc w:val="left"/>
+      <w:pPr>
+        <w:ind w:left="792" w:hanging="432"/>
+      </w:pPr>
+    </w:lvl>
+    <w:lvl w:ilvl="2">
+      <w:start w:val="1"/>
+      <w:numFmt w:val="decimal"/>
+      <w:lvlText w:val="%1.%2.%3."/>
+      <w:lvlJc w:val="left"/>
+      <w:pPr>
+        <w:ind w:left="1224" w:hanging="504"/>
+      </w:pPr>
+    </w:lvl>
+    <w:lvl w:ilvl="3">
+      <w:start w:val="1"/>
+      <w:numFmt w:val="decimal"/>
+      <w:lvlText w:val="%1.%2.%3.%4."/>
+      <w:lvlJc w:val="left"/>
+      <w:pPr>
+        <w:ind w:left="1728" w:hanging="648"/>
+      </w:pPr>
+    </w:lvl>
+    <w:lvl w:ilvl="4">
+      <w:start w:val="1"/>
+      <w:numFmt w:val="decimal"/>
+      <w:lvlText w:val="%1.%2.%3.%4.%5."/>
+      <w:lvlJc w:val="left"/>
+      <w:pPr>
+        <w:ind w:left="2232" w:hanging="792"/>
+      </w:pPr>
+    </w:lvl>
+    <w:lvl w:ilvl="5">
+      <w:start w:val="1"/>
+      <w:numFmt w:val="decimal"/>
+      <w:lvlText w:val="%1.%2.%3.%4.%5.%6."/>
+      <w:lvlJc w:val="left"/>
+      <w:pPr>
+        <w:ind w:left="2736" w:hanging="936"/>
+      </w:pPr>
+    </w:lvl>
+    <w:lvl w:ilvl="6">
+      <w:start w:val="1"/>
+      <w:numFmt w:val="decimal"/>
+      <w:lvlText w:val="%1.%2.%3.%4.%5.%6.%7."/>
+      <w:lvlJc w:val="left"/>
+      <w:pPr>
+        <w:ind w:left="3240" w:hanging="1080"/>
+      </w:pPr>
+    </w:lvl>
+    <w:lvl w:ilvl="7">
+      <w:start w:val="1"/>
+      <w:numFmt w:val="decimal"/>
+      <w:lvlText w:val="%1.%2.%3.%4.%5.%6.%7.%8."/>
+      <w:lvlJc w:val="left"/>
+      <w:pPr>
+        <w:ind w:left="3744" w:hanging="1224"/>
+      </w:pPr>
+    </w:lvl>
+    <w:lvl w:ilvl="8">
+      <w:start w:val="1"/>
+      <w:numFmt w:val="decimal"/>
+      <w:lvlText w:val="%1.%2.%3.%4.%5.%6.%7.%8.%9."/>
+      <w:lvlJc w:val="left"/>
+      <w:pPr>
+        <w:ind w:left="4320" w:hanging="1440"/>
+      </w:pPr>
+    </w:lvl>
+  </w:abstractNum>
+  <w:abstractNum w:abstractNumId="18" w15:restartNumberingAfterBreak="0">
     <w:nsid w:val="5BBB56FA"/>
     <w:multiLevelType w:val="multilevel"/>
     <w:tmpl w:val="DDD86BE2"/>
@@ -18662,7 +19134,120 @@
       </w:rPr>
     </w:lvl>
   </w:abstractNum>
-  <w:abstractNum w:abstractNumId="15" w15:restartNumberingAfterBreak="0">
+  <w:abstractNum w:abstractNumId="19" w15:restartNumberingAfterBreak="0">
+    <w:nsid w:val="5BE80C77"/>
+    <w:multiLevelType w:val="multilevel"/>
+    <w:tmpl w:val="B7888C5A"/>
+    <w:lvl w:ilvl="0">
+      <w:start w:val="3"/>
+      <w:numFmt w:val="decimal"/>
+      <w:lvlText w:val="%1"/>
+      <w:lvlJc w:val="left"/>
+      <w:pPr>
+        <w:ind w:left="375" w:hanging="375"/>
+      </w:pPr>
+      <w:rPr>
+        <w:rFonts w:hint="default"/>
+      </w:rPr>
+    </w:lvl>
+    <w:lvl w:ilvl="1">
+      <w:start w:val="3"/>
+      <w:numFmt w:val="decimal"/>
+      <w:lvlText w:val="%1.%2"/>
+      <w:lvlJc w:val="left"/>
+      <w:pPr>
+        <w:ind w:left="720" w:hanging="720"/>
+      </w:pPr>
+      <w:rPr>
+        <w:rFonts w:hint="default"/>
+      </w:rPr>
+    </w:lvl>
+    <w:lvl w:ilvl="2">
+      <w:start w:val="1"/>
+      <w:numFmt w:val="decimal"/>
+      <w:lvlText w:val="%1.%2.%3"/>
+      <w:lvlJc w:val="left"/>
+      <w:pPr>
+        <w:ind w:left="720" w:hanging="720"/>
+      </w:pPr>
+      <w:rPr>
+        <w:rFonts w:hint="default"/>
+      </w:rPr>
+    </w:lvl>
+    <w:lvl w:ilvl="3">
+      <w:start w:val="1"/>
+      <w:numFmt w:val="decimal"/>
+      <w:lvlText w:val="%1.%2.%3.%4"/>
+      <w:lvlJc w:val="left"/>
+      <w:pPr>
+        <w:ind w:left="1080" w:hanging="1080"/>
+      </w:pPr>
+      <w:rPr>
+        <w:rFonts w:hint="default"/>
+      </w:rPr>
+    </w:lvl>
+    <w:lvl w:ilvl="4">
+      <w:start w:val="1"/>
+      <w:numFmt w:val="decimal"/>
+      <w:lvlText w:val="%1.%2.%3.%4.%5"/>
+      <w:lvlJc w:val="left"/>
+      <w:pPr>
+        <w:ind w:left="1440" w:hanging="1440"/>
+      </w:pPr>
+      <w:rPr>
+        <w:rFonts w:hint="default"/>
+      </w:rPr>
+    </w:lvl>
+    <w:lvl w:ilvl="5">
+      <w:start w:val="1"/>
+      <w:numFmt w:val="decimal"/>
+      <w:lvlText w:val="%1.%2.%3.%4.%5.%6"/>
+      <w:lvlJc w:val="left"/>
+      <w:pPr>
+        <w:ind w:left="1440" w:hanging="1440"/>
+      </w:pPr>
+      <w:rPr>
+        <w:rFonts w:hint="default"/>
+      </w:rPr>
+    </w:lvl>
+    <w:lvl w:ilvl="6">
+      <w:start w:val="1"/>
+      <w:numFmt w:val="decimal"/>
+      <w:lvlText w:val="%1.%2.%3.%4.%5.%6.%7"/>
+      <w:lvlJc w:val="left"/>
+      <w:pPr>
+        <w:ind w:left="1800" w:hanging="1800"/>
+      </w:pPr>
+      <w:rPr>
+        <w:rFonts w:hint="default"/>
+      </w:rPr>
+    </w:lvl>
+    <w:lvl w:ilvl="7">
+      <w:start w:val="1"/>
+      <w:numFmt w:val="decimal"/>
+      <w:lvlText w:val="%1.%2.%3.%4.%5.%6.%7.%8"/>
+      <w:lvlJc w:val="left"/>
+      <w:pPr>
+        <w:ind w:left="2160" w:hanging="2160"/>
+      </w:pPr>
+      <w:rPr>
+        <w:rFonts w:hint="default"/>
+      </w:rPr>
+    </w:lvl>
+    <w:lvl w:ilvl="8">
+      <w:start w:val="1"/>
+      <w:numFmt w:val="decimal"/>
+      <w:lvlText w:val="%1.%2.%3.%4.%5.%6.%7.%8.%9"/>
+      <w:lvlJc w:val="left"/>
+      <w:pPr>
+        <w:ind w:left="2160" w:hanging="2160"/>
+      </w:pPr>
+      <w:rPr>
+        <w:rFonts w:hint="default"/>
+      </w:rPr>
+    </w:lvl>
+  </w:abstractNum>
+  <w:abstractNum w:abstractNumId="20" w15:restartNumberingAfterBreak="0">
     <w:nsid w:val="5CAE37CC"/>
     <w:multiLevelType w:val="hybridMultilevel"/>
     <w:tmpl w:val="2814E0B2"/>
@@ -18748,7 +19333,7 @@
       </w:pPr>
     </w:lvl>
   </w:abstractNum>
-  <w:abstractNum w:abstractNumId="16" w15:restartNumberingAfterBreak="0">
+  <w:abstractNum w:abstractNumId="21" w15:restartNumberingAfterBreak="0">
     <w:nsid w:val="5E4D71E6"/>
     <w:multiLevelType w:val="multilevel"/>
     <w:tmpl w:val="0C0C001F"/>
@@ -18834,7 +19419,7 @@
       </w:pPr>
     </w:lvl>
   </w:abstractNum>
-  <w:abstractNum w:abstractNumId="17" w15:restartNumberingAfterBreak="0">
+  <w:abstractNum w:abstractNumId="22" w15:restartNumberingAfterBreak="0">
     <w:nsid w:val="6175202B"/>
     <w:multiLevelType w:val="hybridMultilevel"/>
     <w:tmpl w:val="D20A43DC"/>
@@ -18923,7 +19508,7 @@
       </w:pPr>
     </w:lvl>
   </w:abstractNum>
-  <w:abstractNum w:abstractNumId="18" w15:restartNumberingAfterBreak="0">
+  <w:abstractNum w:abstractNumId="23" w15:restartNumberingAfterBreak="0">
     <w:nsid w:val="66884825"/>
     <w:multiLevelType w:val="multilevel"/>
     <w:tmpl w:val="DDD86BE2"/>
@@ -19041,7 +19626,7 @@
       </w:rPr>
     </w:lvl>
   </w:abstractNum>
-  <w:abstractNum w:abstractNumId="19" w15:restartNumberingAfterBreak="0">
+  <w:abstractNum w:abstractNumId="24" w15:restartNumberingAfterBreak="0">
     <w:nsid w:val="69F22F79"/>
     <w:multiLevelType w:val="hybridMultilevel"/>
     <w:tmpl w:val="B58E8A6E"/>
@@ -19154,7 +19739,7 @@
       </w:rPr>
     </w:lvl>
   </w:abstractNum>
-  <w:abstractNum w:abstractNumId="20" w15:restartNumberingAfterBreak="0">
+  <w:abstractNum w:abstractNumId="25" w15:restartNumberingAfterBreak="0">
     <w:nsid w:val="6E9A6233"/>
     <w:multiLevelType w:val="hybridMultilevel"/>
     <w:tmpl w:val="6E6C8552"/>
@@ -19267,7 +19852,7 @@
       </w:rPr>
     </w:lvl>
   </w:abstractNum>
-  <w:abstractNum w:abstractNumId="21" w15:restartNumberingAfterBreak="0">
+  <w:abstractNum w:abstractNumId="26" w15:restartNumberingAfterBreak="0">
     <w:nsid w:val="764C25B6"/>
     <w:multiLevelType w:val="multilevel"/>
     <w:tmpl w:val="0C0C001F"/>
@@ -19354,13 +19939,13 @@
     </w:lvl>
   </w:abstractNum>
   <w:num w:numId="1">
-    <w:abstractNumId w:val="14"/>
+    <w:abstractNumId w:val="18"/>
   </w:num>
   <w:num w:numId="2">
-    <w:abstractNumId w:val="20"/>
+    <w:abstractNumId w:val="25"/>
   </w:num>
   <w:num w:numId="3">
-    <w:abstractNumId w:val="19"/>
+    <w:abstractNumId w:val="24"/>
   </w:num>
   <w:num w:numId="4">
     <w:abstractNumId w:val="5"/>
@@ -19372,52 +19957,67 @@
     <w:abstractNumId w:val="1"/>
   </w:num>
   <w:num w:numId="7">
-    <w:abstractNumId w:val="6"/>
+    <w:abstractNumId w:val="7"/>
   </w:num>
   <w:num w:numId="8">
-    <w:abstractNumId w:val="13"/>
+    <w:abstractNumId w:val="16"/>
   </w:num>
   <w:num w:numId="9">
-    <w:abstractNumId w:val="17"/>
+    <w:abstractNumId w:val="22"/>
   </w:num>
   <w:num w:numId="10">
-    <w:abstractNumId w:val="15"/>
+    <w:abstractNumId w:val="20"/>
   </w:num>
   <w:num w:numId="11">
-    <w:abstractNumId w:val="7"/>
+    <w:abstractNumId w:val="8"/>
   </w:num>
   <w:num w:numId="12">
     <w:abstractNumId w:val="0"/>
   </w:num>
   <w:num w:numId="13">
-    <w:abstractNumId w:val="16"/>
+    <w:abstractNumId w:val="21"/>
   </w:num>
   <w:num w:numId="14">
-    <w:abstractNumId w:val="21"/>
+    <w:abstractNumId w:val="26"/>
   </w:num>
   <w:num w:numId="15">
-    <w:abstractNumId w:val="10"/>
+    <w:abstractNumId w:val="12"/>
   </w:num>
   <w:num w:numId="16">
-    <w:abstractNumId w:val="8"/>
+    <w:abstractNumId w:val="9"/>
   </w:num>
   <w:num w:numId="17">
-    <w:abstractNumId w:val="9"/>
+    <w:abstractNumId w:val="11"/>
   </w:num>
   <w:num w:numId="18">
-    <w:abstractNumId w:val="12"/>
+    <w:abstractNumId w:val="15"/>
   </w:num>
   <w:num w:numId="19">
     <w:abstractNumId w:val="2"/>
   </w:num>
   <w:num w:numId="20">
-    <w:abstractNumId w:val="11"/>
+    <w:abstractNumId w:val="13"/>
   </w:num>
   <w:num w:numId="21">
-    <w:abstractNumId w:val="18"/>
+    <w:abstractNumId w:val="23"/>
   </w:num>
   <w:num w:numId="22">
     <w:abstractNumId w:val="4"/>
+  </w:num>
+  <w:num w:numId="23">
+    <w:abstractNumId w:val="6"/>
+  </w:num>
+  <w:num w:numId="24">
+    <w:abstractNumId w:val="14"/>
+  </w:num>
+  <w:num w:numId="25">
+    <w:abstractNumId w:val="17"/>
+  </w:num>
+  <w:num w:numId="26">
+    <w:abstractNumId w:val="10"/>
+  </w:num>
+  <w:num w:numId="27">
+    <w:abstractNumId w:val="19"/>
   </w:num>
   <w:numIdMacAtCleanup w:val="7"/>
 </w:numbering>
@@ -23328,21 +23928,6 @@
 </file>
 
 <file path=customXml/item1.xml><?xml version="1.0" encoding="utf-8"?>
-<p:properties xmlns:p="http://schemas.microsoft.com/office/2006/metadata/properties" xmlns:xsi="http://www.w3.org/2001/XMLSchema-instance" xmlns:pc="http://schemas.microsoft.com/office/infopath/2007/PartnerControls">
-  <documentManagement/>
-</p:properties>
-</file>
-
-<file path=customXml/item2.xml><?xml version="1.0" encoding="utf-8"?>
-<?mso-contentType ?>
-<FormTemplates xmlns="http://schemas.microsoft.com/sharepoint/v3/contenttype/forms">
-  <Display>DocumentLibraryForm</Display>
-  <Edit>DocumentLibraryForm</Edit>
-  <New>DocumentLibraryForm</New>
-</FormTemplates>
-</file>
-
-<file path=customXml/item3.xml><?xml version="1.0" encoding="utf-8"?>
 <ct:contentTypeSchema xmlns:ct="http://schemas.microsoft.com/office/2006/metadata/contentType" xmlns:ma="http://schemas.microsoft.com/office/2006/metadata/properties/metaAttributes" ct:_="" ma:_="" ma:contentTypeName="Document" ma:contentTypeID="0x010100B3F5A913649B7D488EF9CB38902EC740" ma:contentTypeVersion="11" ma:contentTypeDescription="Crée un document." ma:contentTypeScope="" ma:versionID="41328552989792e7c5f37f899f63ddbf">
   <xsd:schema xmlns:xsd="http://www.w3.org/2001/XMLSchema" xmlns:xs="http://www.w3.org/2001/XMLSchema" xmlns:p="http://schemas.microsoft.com/office/2006/metadata/properties" xmlns:ns3="cddc0346-e7f5-4641-a672-6a88b8b9cd25" xmlns:ns4="50856f5d-3f34-4ec1-bee8-77011952da85" targetNamespace="http://schemas.microsoft.com/office/2006/metadata/properties" ma:root="true" ma:fieldsID="d78d17259fffb23155580d6f8a1d0262" ns3:_="" ns4:_="">
     <xsd:import namespace="cddc0346-e7f5-4641-a672-6a88b8b9cd25"/>
@@ -23551,28 +24136,26 @@
 </ct:contentTypeSchema>
 </file>
 
+<file path=customXml/item2.xml><?xml version="1.0" encoding="utf-8"?>
+<?mso-contentType ?>
+<FormTemplates xmlns="http://schemas.microsoft.com/sharepoint/v3/contenttype/forms">
+  <Display>DocumentLibraryForm</Display>
+  <Edit>DocumentLibraryForm</Edit>
+  <New>DocumentLibraryForm</New>
+</FormTemplates>
+</file>
+
+<file path=customXml/item3.xml><?xml version="1.0" encoding="utf-8"?>
+<p:properties xmlns:p="http://schemas.microsoft.com/office/2006/metadata/properties" xmlns:xsi="http://www.w3.org/2001/XMLSchema-instance" xmlns:pc="http://schemas.microsoft.com/office/infopath/2007/PartnerControls">
+  <documentManagement/>
+</p:properties>
+</file>
+
 <file path=customXml/item4.xml><?xml version="1.0" encoding="utf-8"?>
 <b:Sources xmlns:b="http://schemas.openxmlformats.org/officeDocument/2006/bibliography" xmlns="http://schemas.openxmlformats.org/officeDocument/2006/bibliography" SelectedStyle="\APA.XSL" StyleName="APA"/>
 </file>
 
 <file path=customXml/itemProps1.xml><?xml version="1.0" encoding="utf-8"?>
-<ds:datastoreItem xmlns:ds="http://schemas.openxmlformats.org/officeDocument/2006/customXml" ds:itemID="{049F0967-33AF-44C6-85BF-A67D6F02AA72}">
-  <ds:schemaRefs>
-    <ds:schemaRef ds:uri="http://schemas.microsoft.com/office/2006/metadata/properties"/>
-    <ds:schemaRef ds:uri="http://schemas.microsoft.com/office/infopath/2007/PartnerControls"/>
-  </ds:schemaRefs>
-</ds:datastoreItem>
-</file>
-
-<file path=customXml/itemProps2.xml><?xml version="1.0" encoding="utf-8"?>
-<ds:datastoreItem xmlns:ds="http://schemas.openxmlformats.org/officeDocument/2006/customXml" ds:itemID="{C54419A9-5491-4600-92FE-442AF0903868}">
-  <ds:schemaRefs>
-    <ds:schemaRef ds:uri="http://schemas.microsoft.com/sharepoint/v3/contenttype/forms"/>
-  </ds:schemaRefs>
-</ds:datastoreItem>
-</file>
-
-<file path=customXml/itemProps3.xml><?xml version="1.0" encoding="utf-8"?>
 <ds:datastoreItem xmlns:ds="http://schemas.openxmlformats.org/officeDocument/2006/customXml" ds:itemID="{343C312C-E837-405F-B705-5CADF93623C1}">
   <ds:schemaRefs>
     <ds:schemaRef ds:uri="http://schemas.microsoft.com/office/2006/metadata/contentType"/>
@@ -23591,8 +24174,25 @@
 </ds:datastoreItem>
 </file>
 
+<file path=customXml/itemProps2.xml><?xml version="1.0" encoding="utf-8"?>
+<ds:datastoreItem xmlns:ds="http://schemas.openxmlformats.org/officeDocument/2006/customXml" ds:itemID="{C54419A9-5491-4600-92FE-442AF0903868}">
+  <ds:schemaRefs>
+    <ds:schemaRef ds:uri="http://schemas.microsoft.com/sharepoint/v3/contenttype/forms"/>
+  </ds:schemaRefs>
+</ds:datastoreItem>
+</file>
+
+<file path=customXml/itemProps3.xml><?xml version="1.0" encoding="utf-8"?>
+<ds:datastoreItem xmlns:ds="http://schemas.openxmlformats.org/officeDocument/2006/customXml" ds:itemID="{049F0967-33AF-44C6-85BF-A67D6F02AA72}">
+  <ds:schemaRefs>
+    <ds:schemaRef ds:uri="http://schemas.microsoft.com/office/2006/metadata/properties"/>
+    <ds:schemaRef ds:uri="http://schemas.microsoft.com/office/infopath/2007/PartnerControls"/>
+  </ds:schemaRefs>
+</ds:datastoreItem>
+</file>
+
 <file path=customXml/itemProps4.xml><?xml version="1.0" encoding="utf-8"?>
-<ds:datastoreItem xmlns:ds="http://schemas.openxmlformats.org/officeDocument/2006/customXml" ds:itemID="{6D66FFF8-C4EB-4A8D-84F3-95CD3F42D4F1}">
+<ds:datastoreItem xmlns:ds="http://schemas.openxmlformats.org/officeDocument/2006/customXml" ds:itemID="{28F835FD-2281-44E7-97B8-B9F3166EC54F}">
   <ds:schemaRefs>
     <ds:schemaRef ds:uri="http://schemas.openxmlformats.org/officeDocument/2006/bibliography"/>
   </ds:schemaRefs>

</xml_diff>